<commit_message>
Added water container class/interface
Created an interface for player interaction with containers and created a container class for wells and watering cans.
</commit_message>
<xml_diff>
--- a/Doc/WG design doc.docx
+++ b/Doc/WG design doc.docx
@@ -516,6 +516,14 @@
       </w:r>
     </w:p>
     <w:p>
+      <w:pPr>
+        <w:rPr>
+          <w:sz w:val="32"/>
+          <w:szCs w:val="32"/>
+        </w:rPr>
+      </w:pPr>
+    </w:p>
+    <w:p>
       <w:r>
         <w:rPr>
           <w:sz w:val="32"/>
@@ -620,74 +628,63 @@
         <w:t xml:space="preserve"> { places the new item on the tile }</w:t>
       </w:r>
     </w:p>
-    <w:p/>
-    <w:p>
-      <w:r>
-        <w:rPr>
-          <w:sz w:val="32"/>
-          <w:szCs w:val="32"/>
-        </w:rPr>
-        <w:t>GardeningGameMode</w:t>
-      </w:r>
-    </w:p>
-    <w:p>
-      <w:pPr>
-        <w:rPr>
-          <w:sz w:val="24"/>
-          <w:szCs w:val="24"/>
-        </w:rPr>
-      </w:pPr>
-      <w:r>
-        <w:rPr>
-          <w:sz w:val="24"/>
-          <w:szCs w:val="24"/>
-        </w:rPr>
-        <w:t>-main method of retrieving information from other objects.</w:t>
-      </w:r>
-    </w:p>
-    <w:p>
-      <w:pPr>
-        <w:rPr>
-          <w:sz w:val="24"/>
-          <w:szCs w:val="24"/>
-        </w:rPr>
-      </w:pPr>
-    </w:p>
-    <w:p>
-      <w:pPr>
-        <w:rPr>
-          <w:sz w:val="32"/>
-          <w:szCs w:val="32"/>
-        </w:rPr>
-      </w:pPr>
-      <w:r>
-        <w:rPr>
-          <w:sz w:val="32"/>
-          <w:szCs w:val="32"/>
-        </w:rPr>
-        <w:t>GardeningPawn</w:t>
-      </w:r>
-    </w:p>
-    <w:p>
-      <w:pPr>
-        <w:rPr>
-          <w:sz w:val="32"/>
-          <w:szCs w:val="32"/>
-        </w:rPr>
-      </w:pPr>
-      <w:r>
-        <w:rPr>
-          <w:sz w:val="24"/>
-          <w:szCs w:val="24"/>
-        </w:rPr>
-        <w:t>-</w:t>
-      </w:r>
-      <w:r>
-        <w:rPr>
-          <w:sz w:val="24"/>
-          <w:szCs w:val="24"/>
-        </w:rPr>
-        <w:t>Contains an inventory catalogue component, a pointer to an active item</w:t>
+    <w:p>
+      <w:pPr>
+        <w:rPr>
+          <w:sz w:val="32"/>
+          <w:szCs w:val="32"/>
+        </w:rPr>
+      </w:pPr>
+    </w:p>
+    <w:p>
+      <w:pPr>
+        <w:rPr>
+          <w:sz w:val="32"/>
+          <w:szCs w:val="32"/>
+        </w:rPr>
+      </w:pPr>
+      <w:r>
+        <w:rPr>
+          <w:sz w:val="32"/>
+          <w:szCs w:val="32"/>
+        </w:rPr>
+        <w:t>I</w:t>
+      </w:r>
+      <w:r>
+        <w:rPr>
+          <w:sz w:val="32"/>
+          <w:szCs w:val="32"/>
+        </w:rPr>
+        <w:t>Water</w:t>
+      </w:r>
+      <w:r>
+        <w:rPr>
+          <w:sz w:val="32"/>
+          <w:szCs w:val="32"/>
+        </w:rPr>
+        <w:t>Extractable</w:t>
+      </w:r>
+    </w:p>
+    <w:p>
+      <w:pPr>
+        <w:rPr>
+          <w:sz w:val="32"/>
+          <w:szCs w:val="32"/>
+        </w:rPr>
+      </w:pPr>
+      <w:r>
+        <w:rPr>
+          <w:sz w:val="24"/>
+          <w:szCs w:val="24"/>
+        </w:rPr>
+        <w:t>-An interface specifically for the player raycasts</w:t>
+      </w:r>
+      <w:r>
+        <w:rPr>
+          <w:sz w:val="24"/>
+          <w:szCs w:val="24"/>
+        </w:rPr>
+        <w:t xml:space="preserve"> with watercans and wells.</w:t>
       </w:r>
     </w:p>
     <w:p>
@@ -706,131 +703,72 @@
       </w:r>
     </w:p>
     <w:p>
-      <w:pPr>
-        <w:rPr>
-          <w:sz w:val="24"/>
-          <w:szCs w:val="24"/>
-        </w:rPr>
-      </w:pPr>
-      <w:r>
-        <w:rPr>
-          <w:sz w:val="24"/>
-          <w:szCs w:val="24"/>
-        </w:rPr>
-        <w:t>-bool IsSoilCompatible(ESoilType plant_soil, ESoilType tile_soil, FString output)</w:t>
-      </w:r>
-    </w:p>
-    <w:p>
-      <w:pPr>
-        <w:rPr>
-          <w:sz w:val="24"/>
-          <w:szCs w:val="24"/>
-        </w:rPr>
-      </w:pPr>
-      <w:r>
-        <w:rPr>
-          <w:sz w:val="24"/>
-          <w:szCs w:val="24"/>
-        </w:rPr>
-        <w:t>-FPlaceableObject GetObjData(FString name) gets the object data from the active item’s id</w:t>
-      </w:r>
-    </w:p>
-    <w:p>
-      <w:pPr>
-        <w:rPr>
-          <w:sz w:val="24"/>
-          <w:szCs w:val="24"/>
-        </w:rPr>
-      </w:pPr>
-      <w:r>
-        <w:rPr>
-          <w:sz w:val="24"/>
-          <w:szCs w:val="24"/>
-        </w:rPr>
-        <w:t>-FPlantData GetPlantData(FString name) gets the plant data from the active item’s id</w:t>
-      </w:r>
-    </w:p>
-    <w:p>
-      <w:pPr>
-        <w:rPr>
-          <w:sz w:val="24"/>
-          <w:szCs w:val="24"/>
-        </w:rPr>
-      </w:pPr>
-    </w:p>
-    <w:p>
-      <w:pPr>
-        <w:rPr>
-          <w:sz w:val="24"/>
-          <w:szCs w:val="24"/>
-        </w:rPr>
-      </w:pPr>
-      <w:r>
-        <w:rPr>
-          <w:sz w:val="32"/>
-          <w:szCs w:val="32"/>
-        </w:rPr>
-        <w:t>Grid</w:t>
-      </w:r>
-    </w:p>
-    <w:p>
-      <w:pPr>
-        <w:rPr>
-          <w:sz w:val="24"/>
-          <w:szCs w:val="24"/>
-        </w:rPr>
-      </w:pPr>
-      <w:r>
-        <w:rPr>
-          <w:sz w:val="24"/>
-          <w:szCs w:val="24"/>
+      <w:r>
+        <w:t xml:space="preserve">-bool </w:t>
+      </w:r>
+      <w:r>
+        <w:t>IsEmpty() { returns whether the container is empty }</w:t>
+      </w:r>
+    </w:p>
+    <w:p>
+      <w:r>
+        <w:t>-void ExtractOneCharge() { takes one charge from the container and the class calling the function will arbitrarily add a charge themselves.</w:t>
+      </w:r>
+    </w:p>
+    <w:p/>
+    <w:p>
+      <w:r>
+        <w:rPr>
+          <w:sz w:val="32"/>
+          <w:szCs w:val="32"/>
+        </w:rPr>
+        <w:t>GardeningGameMode</w:t>
+      </w:r>
+    </w:p>
+    <w:p>
+      <w:pPr>
+        <w:rPr>
+          <w:sz w:val="24"/>
+          <w:szCs w:val="24"/>
+        </w:rPr>
+      </w:pPr>
+      <w:r>
+        <w:rPr>
+          <w:sz w:val="24"/>
+          <w:szCs w:val="24"/>
+        </w:rPr>
+        <w:t>-main method of retrieving information from other objects.</w:t>
+      </w:r>
+    </w:p>
+    <w:p>
+      <w:pPr>
+        <w:rPr>
+          <w:sz w:val="24"/>
+          <w:szCs w:val="24"/>
+        </w:rPr>
+      </w:pPr>
+    </w:p>
+    <w:p>
+      <w:pPr>
+        <w:rPr>
+          <w:sz w:val="32"/>
+          <w:szCs w:val="32"/>
+        </w:rPr>
+      </w:pPr>
+      <w:r>
+        <w:rPr>
+          <w:sz w:val="32"/>
+          <w:szCs w:val="32"/>
         </w:rPr>
         <w:lastRenderedPageBreak/>
-        <w:t>-Spawns a grid of 1x1 tile</w:t>
-      </w:r>
-      <w:r>
-        <w:rPr>
-          <w:sz w:val="24"/>
-          <w:szCs w:val="24"/>
-        </w:rPr>
-        <w:t xml:space="preserve"> objects</w:t>
-      </w:r>
-    </w:p>
-    <w:p>
-      <w:pPr>
-        <w:rPr>
-          <w:sz w:val="24"/>
-          <w:szCs w:val="24"/>
-        </w:rPr>
-      </w:pPr>
-      <w:r>
-        <w:rPr>
-          <w:sz w:val="24"/>
-          <w:szCs w:val="24"/>
-        </w:rPr>
-        <w:t xml:space="preserve">-For each tile we’re going to raycast down from onto the floor to find the z position of the normal on the landscape and place the tile there. </w:t>
-      </w:r>
-    </w:p>
-    <w:p>
-      <w:pPr>
-        <w:rPr>
-          <w:sz w:val="32"/>
-          <w:szCs w:val="32"/>
-        </w:rPr>
-      </w:pPr>
-      <w:r>
-        <w:rPr>
-          <w:sz w:val="32"/>
-          <w:szCs w:val="32"/>
-        </w:rPr>
-        <w:t>Tile</w:t>
-      </w:r>
-    </w:p>
-    <w:p>
-      <w:pPr>
-        <w:rPr>
-          <w:sz w:val="24"/>
-          <w:szCs w:val="24"/>
+        <w:t>GardeningPawn</w:t>
+      </w:r>
+    </w:p>
+    <w:p>
+      <w:pPr>
+        <w:rPr>
+          <w:sz w:val="32"/>
+          <w:szCs w:val="32"/>
         </w:rPr>
       </w:pPr>
       <w:r>
@@ -845,175 +783,332 @@
           <w:sz w:val="24"/>
           <w:szCs w:val="24"/>
         </w:rPr>
-        <w:t>overrides from iplaceable, h</w:t>
-      </w:r>
-      <w:r>
-        <w:rPr>
-          <w:sz w:val="24"/>
-          <w:szCs w:val="24"/>
-        </w:rPr>
-        <w:t>as an i</w:t>
-      </w:r>
-      <w:r>
-        <w:rPr>
-          <w:sz w:val="24"/>
-          <w:szCs w:val="24"/>
-        </w:rPr>
-        <w:t>ndex</w:t>
-      </w:r>
-      <w:r>
-        <w:rPr>
-          <w:sz w:val="24"/>
-          <w:szCs w:val="24"/>
-        </w:rPr>
-        <w:t xml:space="preserve">, a </w:t>
-      </w:r>
-      <w:r>
-        <w:rPr>
-          <w:sz w:val="24"/>
-          <w:szCs w:val="24"/>
-        </w:rPr>
-        <w:t xml:space="preserve">pointer to a </w:t>
-      </w:r>
-      <w:r>
-        <w:rPr>
-          <w:sz w:val="24"/>
-          <w:szCs w:val="24"/>
-        </w:rPr>
-        <w:t>static mesh</w:t>
-      </w:r>
-      <w:r>
-        <w:rPr>
-          <w:sz w:val="24"/>
-          <w:szCs w:val="24"/>
-        </w:rPr>
-        <w:t xml:space="preserve"> </w:t>
-      </w:r>
-      <w:r>
-        <w:rPr>
-          <w:sz w:val="24"/>
-          <w:szCs w:val="24"/>
-        </w:rPr>
-        <w:t xml:space="preserve">actor </w:t>
-      </w:r>
-      <w:r>
-        <w:rPr>
-          <w:sz w:val="24"/>
-          <w:szCs w:val="24"/>
-        </w:rPr>
-        <w:t xml:space="preserve">and a bool determining whether it is occupied as well as </w:t>
-      </w:r>
-      <w:r>
-        <w:rPr>
-          <w:sz w:val="24"/>
-          <w:szCs w:val="24"/>
-        </w:rPr>
-        <w:t>the soil data struct.</w:t>
-      </w:r>
-    </w:p>
-    <w:p>
-      <w:r>
-        <w:rPr>
-          <w:sz w:val="32"/>
-          <w:szCs w:val="32"/>
-        </w:rPr>
-        <w:t>ItemBase</w:t>
-      </w:r>
-    </w:p>
-    <w:p>
-      <w:pPr>
-        <w:rPr>
-          <w:sz w:val="24"/>
-          <w:szCs w:val="24"/>
-        </w:rPr>
-      </w:pPr>
-      <w:r>
-        <w:rPr>
-          <w:sz w:val="24"/>
-          <w:szCs w:val="24"/>
-        </w:rPr>
-        <w:t>-The base class for all of our placeable objects.</w:t>
-      </w:r>
-      <w:r>
-        <w:rPr>
-          <w:sz w:val="24"/>
-          <w:szCs w:val="24"/>
-        </w:rPr>
-        <w:t xml:space="preserve"> Contains an EItemType</w:t>
-      </w:r>
-      <w:r>
-        <w:rPr>
-          <w:sz w:val="24"/>
-          <w:szCs w:val="24"/>
-        </w:rPr>
-        <w:t>.</w:t>
-      </w:r>
-    </w:p>
-    <w:p>
-      <w:pPr>
-        <w:rPr>
-          <w:sz w:val="32"/>
-          <w:szCs w:val="32"/>
-        </w:rPr>
-      </w:pPr>
-    </w:p>
-    <w:p>
-      <w:r>
-        <w:rPr>
-          <w:sz w:val="32"/>
-          <w:szCs w:val="32"/>
-        </w:rPr>
-        <w:t>Plant</w:t>
-      </w:r>
-    </w:p>
-    <w:p>
-      <w:pPr>
-        <w:rPr>
-          <w:sz w:val="24"/>
-          <w:szCs w:val="24"/>
-        </w:rPr>
-      </w:pPr>
-      <w:r>
-        <w:rPr>
-          <w:sz w:val="24"/>
-          <w:szCs w:val="24"/>
-        </w:rPr>
-        <w:t>-Inherits from ItemBase, contains an FPlantData, an EGrowthStage for the current growth stage,</w:t>
-      </w:r>
-      <w:r>
-        <w:rPr>
-          <w:sz w:val="24"/>
-          <w:szCs w:val="24"/>
-        </w:rPr>
-        <w:t xml:space="preserve"> a bool for whether the plant is watered,</w:t>
-      </w:r>
-      <w:r>
-        <w:rPr>
-          <w:sz w:val="24"/>
-          <w:szCs w:val="24"/>
-        </w:rPr>
-        <w:t xml:space="preserve"> </w:t>
-      </w:r>
-      <w:r>
-        <w:rPr>
-          <w:sz w:val="24"/>
-          <w:szCs w:val="24"/>
-        </w:rPr>
-        <w:t>a float for current duration and two delegates</w:t>
-      </w:r>
-    </w:p>
-    <w:p>
-      <w:pPr>
+        <w:t>Contains an inventory catalogue component, a pointer to an active item</w:t>
+      </w:r>
+    </w:p>
+    <w:p>
+      <w:pPr>
+        <w:rPr>
+          <w:sz w:val="24"/>
+          <w:szCs w:val="24"/>
+        </w:rPr>
+      </w:pPr>
+      <w:r>
         <w:rPr>
           <w:sz w:val="28"/>
           <w:szCs w:val="28"/>
         </w:rPr>
-      </w:pPr>
-      <w:r>
+        <w:t>Functions</w:t>
+      </w:r>
+    </w:p>
+    <w:p>
+      <w:pPr>
+        <w:rPr>
+          <w:sz w:val="24"/>
+          <w:szCs w:val="24"/>
+        </w:rPr>
+      </w:pPr>
+      <w:r>
+        <w:rPr>
+          <w:sz w:val="24"/>
+          <w:szCs w:val="24"/>
+        </w:rPr>
+        <w:t>-bool IsSoilCompatible(ESoilType plant_soil, ESoilType tile_soil, FString output)</w:t>
+      </w:r>
+    </w:p>
+    <w:p>
+      <w:pPr>
+        <w:rPr>
+          <w:sz w:val="24"/>
+          <w:szCs w:val="24"/>
+        </w:rPr>
+      </w:pPr>
+      <w:r>
+        <w:rPr>
+          <w:sz w:val="24"/>
+          <w:szCs w:val="24"/>
+        </w:rPr>
+        <w:t>-FPlaceableObject GetObjData(FString name) gets the object data from the active item’s id</w:t>
+      </w:r>
+    </w:p>
+    <w:p>
+      <w:pPr>
+        <w:rPr>
+          <w:sz w:val="24"/>
+          <w:szCs w:val="24"/>
+        </w:rPr>
+      </w:pPr>
+      <w:r>
+        <w:rPr>
+          <w:sz w:val="24"/>
+          <w:szCs w:val="24"/>
+        </w:rPr>
+        <w:t>-FPlantData GetPlantData(FString name) gets the plant data from the active item’s id</w:t>
+      </w:r>
+    </w:p>
+    <w:p>
+      <w:pPr>
+        <w:rPr>
+          <w:sz w:val="24"/>
+          <w:szCs w:val="24"/>
+        </w:rPr>
+      </w:pPr>
+    </w:p>
+    <w:p>
+      <w:pPr>
+        <w:rPr>
+          <w:sz w:val="24"/>
+          <w:szCs w:val="24"/>
+        </w:rPr>
+      </w:pPr>
+      <w:r>
+        <w:rPr>
+          <w:sz w:val="32"/>
+          <w:szCs w:val="32"/>
+        </w:rPr>
+        <w:t>Grid</w:t>
+      </w:r>
+    </w:p>
+    <w:p>
+      <w:pPr>
+        <w:rPr>
+          <w:sz w:val="24"/>
+          <w:szCs w:val="24"/>
+        </w:rPr>
+      </w:pPr>
+      <w:r>
+        <w:rPr>
+          <w:sz w:val="24"/>
+          <w:szCs w:val="24"/>
+        </w:rPr>
+        <w:t>-Spawns a grid of 1x1 tile</w:t>
+      </w:r>
+      <w:r>
+        <w:rPr>
+          <w:sz w:val="24"/>
+          <w:szCs w:val="24"/>
+        </w:rPr>
+        <w:t xml:space="preserve"> objects</w:t>
+      </w:r>
+    </w:p>
+    <w:p>
+      <w:pPr>
+        <w:rPr>
+          <w:sz w:val="24"/>
+          <w:szCs w:val="24"/>
+        </w:rPr>
+      </w:pPr>
+      <w:r>
+        <w:rPr>
+          <w:sz w:val="24"/>
+          <w:szCs w:val="24"/>
+        </w:rPr>
+        <w:t xml:space="preserve">-For each tile we’re going to raycast down from onto the floor to find the z position of the normal on the landscape and place the tile there. </w:t>
+      </w:r>
+    </w:p>
+    <w:p>
+      <w:pPr>
+        <w:rPr>
+          <w:sz w:val="32"/>
+          <w:szCs w:val="32"/>
+        </w:rPr>
+      </w:pPr>
+      <w:r>
+        <w:rPr>
+          <w:sz w:val="32"/>
+          <w:szCs w:val="32"/>
+        </w:rPr>
+        <w:t>Tile</w:t>
+      </w:r>
+    </w:p>
+    <w:p>
+      <w:pPr>
+        <w:rPr>
+          <w:sz w:val="24"/>
+          <w:szCs w:val="24"/>
+        </w:rPr>
+      </w:pPr>
+      <w:r>
+        <w:rPr>
+          <w:sz w:val="24"/>
+          <w:szCs w:val="24"/>
+        </w:rPr>
+        <w:t>-</w:t>
+      </w:r>
+      <w:r>
+        <w:rPr>
+          <w:sz w:val="24"/>
+          <w:szCs w:val="24"/>
+        </w:rPr>
+        <w:t>overrides from iplaceable, h</w:t>
+      </w:r>
+      <w:r>
+        <w:rPr>
+          <w:sz w:val="24"/>
+          <w:szCs w:val="24"/>
+        </w:rPr>
+        <w:t>as an i</w:t>
+      </w:r>
+      <w:r>
+        <w:rPr>
+          <w:sz w:val="24"/>
+          <w:szCs w:val="24"/>
+        </w:rPr>
+        <w:t>ndex</w:t>
+      </w:r>
+      <w:r>
+        <w:rPr>
+          <w:sz w:val="24"/>
+          <w:szCs w:val="24"/>
+        </w:rPr>
+        <w:t xml:space="preserve">, a </w:t>
+      </w:r>
+      <w:r>
+        <w:rPr>
+          <w:sz w:val="24"/>
+          <w:szCs w:val="24"/>
+        </w:rPr>
+        <w:t xml:space="preserve">pointer to a </w:t>
+      </w:r>
+      <w:r>
+        <w:rPr>
+          <w:sz w:val="24"/>
+          <w:szCs w:val="24"/>
+        </w:rPr>
+        <w:t>static mesh</w:t>
+      </w:r>
+      <w:r>
+        <w:rPr>
+          <w:sz w:val="24"/>
+          <w:szCs w:val="24"/>
+        </w:rPr>
+        <w:t xml:space="preserve"> </w:t>
+      </w:r>
+      <w:r>
+        <w:rPr>
+          <w:sz w:val="24"/>
+          <w:szCs w:val="24"/>
+        </w:rPr>
+        <w:t xml:space="preserve">actor </w:t>
+      </w:r>
+      <w:r>
+        <w:rPr>
+          <w:sz w:val="24"/>
+          <w:szCs w:val="24"/>
+        </w:rPr>
+        <w:t xml:space="preserve">and a bool determining whether it is occupied as well as </w:t>
+      </w:r>
+      <w:r>
+        <w:rPr>
+          <w:sz w:val="24"/>
+          <w:szCs w:val="24"/>
+        </w:rPr>
+        <w:t>the soil data struct.</w:t>
+      </w:r>
+    </w:p>
+    <w:p>
+      <w:r>
+        <w:rPr>
+          <w:sz w:val="32"/>
+          <w:szCs w:val="32"/>
+        </w:rPr>
+        <w:t>ItemBase</w:t>
+      </w:r>
+    </w:p>
+    <w:p>
+      <w:pPr>
+        <w:rPr>
+          <w:sz w:val="24"/>
+          <w:szCs w:val="24"/>
+        </w:rPr>
+      </w:pPr>
+      <w:r>
+        <w:rPr>
+          <w:sz w:val="24"/>
+          <w:szCs w:val="24"/>
+        </w:rPr>
+        <w:t>-The base class for all of our placeable objects.</w:t>
+      </w:r>
+      <w:r>
+        <w:rPr>
+          <w:sz w:val="24"/>
+          <w:szCs w:val="24"/>
+        </w:rPr>
+        <w:t xml:space="preserve"> Contains an EItemType</w:t>
+      </w:r>
+      <w:r>
+        <w:rPr>
+          <w:sz w:val="24"/>
+          <w:szCs w:val="24"/>
+        </w:rPr>
+        <w:t>.</w:t>
+      </w:r>
+    </w:p>
+    <w:p>
+      <w:pPr>
+        <w:rPr>
+          <w:sz w:val="32"/>
+          <w:szCs w:val="32"/>
+        </w:rPr>
+      </w:pPr>
+    </w:p>
+    <w:p>
+      <w:r>
+        <w:rPr>
+          <w:sz w:val="32"/>
+          <w:szCs w:val="32"/>
+        </w:rPr>
+        <w:t>Plant</w:t>
+      </w:r>
+    </w:p>
+    <w:p>
+      <w:pPr>
+        <w:rPr>
+          <w:sz w:val="24"/>
+          <w:szCs w:val="24"/>
+        </w:rPr>
+      </w:pPr>
+      <w:r>
+        <w:rPr>
+          <w:sz w:val="24"/>
+          <w:szCs w:val="24"/>
+        </w:rPr>
+        <w:t>-Inherits from ItemBase, contains an FPlantData, an EGrowthStage for the current growth stage,</w:t>
+      </w:r>
+      <w:r>
+        <w:rPr>
+          <w:sz w:val="24"/>
+          <w:szCs w:val="24"/>
+        </w:rPr>
+        <w:t xml:space="preserve"> a bool for whether the plant is watered,</w:t>
+      </w:r>
+      <w:r>
+        <w:rPr>
+          <w:sz w:val="24"/>
+          <w:szCs w:val="24"/>
+        </w:rPr>
+        <w:t xml:space="preserve"> </w:t>
+      </w:r>
+      <w:r>
+        <w:rPr>
+          <w:sz w:val="24"/>
+          <w:szCs w:val="24"/>
+        </w:rPr>
+        <w:t>a float for current duration and two delegates</w:t>
+      </w:r>
+    </w:p>
+    <w:p>
+      <w:pPr>
         <w:rPr>
           <w:sz w:val="28"/>
           <w:szCs w:val="28"/>
         </w:rPr>
+      </w:pPr>
+      <w:r>
+        <w:rPr>
+          <w:sz w:val="28"/>
+          <w:szCs w:val="28"/>
+        </w:rPr>
         <w:t>Functions</w:t>
       </w:r>
     </w:p>
@@ -1111,6 +1206,7 @@
           <w:sz w:val="24"/>
           <w:szCs w:val="24"/>
         </w:rPr>
+        <w:lastRenderedPageBreak/>
         <w:t>-void ChangeGrowthStage() changes the current growth stage and updates the mesh.</w:t>
       </w:r>
     </w:p>
@@ -1128,6 +1224,59 @@
         </w:rPr>
         <w:t>-void ReachNewStage() called every time a new state is reached</w:t>
       </w:r>
+    </w:p>
+    <w:p>
+      <w:pPr>
+        <w:rPr>
+          <w:sz w:val="32"/>
+          <w:szCs w:val="32"/>
+        </w:rPr>
+      </w:pPr>
+    </w:p>
+    <w:p>
+      <w:pPr>
+        <w:rPr>
+          <w:sz w:val="32"/>
+          <w:szCs w:val="32"/>
+        </w:rPr>
+      </w:pPr>
+      <w:r>
+        <w:rPr>
+          <w:sz w:val="32"/>
+          <w:szCs w:val="32"/>
+        </w:rPr>
+        <w:t>WaterContainer</w:t>
+      </w:r>
+    </w:p>
+    <w:p>
+      <w:pPr>
+        <w:rPr>
+          <w:sz w:val="24"/>
+          <w:szCs w:val="24"/>
+        </w:rPr>
+      </w:pPr>
+      <w:r>
+        <w:rPr>
+          <w:sz w:val="24"/>
+          <w:szCs w:val="24"/>
+        </w:rPr>
+        <w:t>-</w:t>
+      </w:r>
+      <w:r>
+        <w:rPr>
+          <w:sz w:val="24"/>
+          <w:szCs w:val="24"/>
+        </w:rPr>
+        <w:t>Inherits from the IWaterExtractable interface, contains a static mesh component, a bool for whether a container is infinite, an int max_number_charges and int current_number_charges.</w:t>
+      </w:r>
+    </w:p>
+    <w:p>
+      <w:pPr>
+        <w:rPr>
+          <w:sz w:val="32"/>
+          <w:szCs w:val="32"/>
+        </w:rPr>
+      </w:pPr>
     </w:p>
     <w:p>
       <w:pPr>
@@ -1639,6 +1788,7 @@
     <w:lsdException w:name="HTML Sample" w:semiHidden="1" w:unhideWhenUsed="1"/>
     <w:lsdException w:name="HTML Typewriter" w:semiHidden="1" w:unhideWhenUsed="1"/>
     <w:lsdException w:name="HTML Variable" w:semiHidden="1" w:unhideWhenUsed="1"/>
+    <w:lsdException w:name="Normal Table" w:semiHidden="1" w:unhideWhenUsed="1"/>
     <w:lsdException w:name="annotation subject" w:semiHidden="1" w:unhideWhenUsed="1"/>
     <w:lsdException w:name="No List" w:semiHidden="1" w:unhideWhenUsed="1"/>
     <w:lsdException w:name="Outline List 1" w:semiHidden="1" w:unhideWhenUsed="1"/>
@@ -1681,8 +1831,11 @@
     <w:lsdException w:name="Table Contemporary" w:semiHidden="1" w:unhideWhenUsed="1"/>
     <w:lsdException w:name="Table Elegant" w:semiHidden="1" w:unhideWhenUsed="1"/>
     <w:lsdException w:name="Table Professional" w:semiHidden="1" w:unhideWhenUsed="1"/>
+    <w:lsdException w:name="Table Subtle 1" w:semiHidden="1" w:unhideWhenUsed="1"/>
     <w:lsdException w:name="Table Subtle 2" w:semiHidden="1" w:unhideWhenUsed="1"/>
     <w:lsdException w:name="Table Web 1" w:semiHidden="1" w:unhideWhenUsed="1"/>
+    <w:lsdException w:name="Table Web 2" w:semiHidden="1" w:unhideWhenUsed="1"/>
+    <w:lsdException w:name="Table Web 3" w:semiHidden="1" w:unhideWhenUsed="1"/>
     <w:lsdException w:name="Balloon Text" w:semiHidden="1" w:unhideWhenUsed="1"/>
     <w:lsdException w:name="Table Grid" w:uiPriority="39"/>
     <w:lsdException w:name="Table Theme" w:semiHidden="1" w:unhideWhenUsed="1"/>

</xml_diff>

<commit_message>
Started the inventory catalogue
Added a separate enum for categories, a new struct for itemdata and quantities and created some of the backend for the inventory.
</commit_message>
<xml_diff>
--- a/Doc/WG design doc.docx
+++ b/Doc/WG design doc.docx
@@ -8,7 +8,23 @@
           <w:sz w:val="32"/>
           <w:szCs w:val="32"/>
         </w:rPr>
-        <w:t>Wholesome Gardening Behaviour overview</w:t>
+        <w:t xml:space="preserve">Wholesome Gardening </w:t>
+      </w:r>
+      <w:proofErr w:type="spellStart"/>
+      <w:r>
+        <w:rPr>
+          <w:sz w:val="32"/>
+          <w:szCs w:val="32"/>
+        </w:rPr>
+        <w:t>Behaviour</w:t>
+      </w:r>
+      <w:proofErr w:type="spellEnd"/>
+      <w:r>
+        <w:rPr>
+          <w:sz w:val="32"/>
+          <w:szCs w:val="32"/>
+        </w:rPr>
+        <w:t xml:space="preserve"> overview</w:t>
       </w:r>
     </w:p>
     <w:p>
@@ -245,6 +261,7 @@
           <w:szCs w:val="32"/>
         </w:rPr>
       </w:pPr>
+      <w:proofErr w:type="spellStart"/>
       <w:r>
         <w:rPr>
           <w:sz w:val="32"/>
@@ -252,20 +269,37 @@
         </w:rPr>
         <w:t>GardeningData</w:t>
       </w:r>
-    </w:p>
-    <w:p>
-      <w:pPr>
-        <w:rPr>
-          <w:sz w:val="24"/>
-          <w:szCs w:val="24"/>
-        </w:rPr>
-      </w:pPr>
-      <w:r>
-        <w:rPr>
-          <w:sz w:val="24"/>
-          <w:szCs w:val="24"/>
-        </w:rPr>
-        <w:t>-A class dedicated to various structs and enums that we might to store in the data table</w:t>
+      <w:proofErr w:type="spellEnd"/>
+    </w:p>
+    <w:p>
+      <w:pPr>
+        <w:rPr>
+          <w:sz w:val="24"/>
+          <w:szCs w:val="24"/>
+        </w:rPr>
+      </w:pPr>
+      <w:r>
+        <w:rPr>
+          <w:sz w:val="24"/>
+          <w:szCs w:val="24"/>
+        </w:rPr>
+        <w:t xml:space="preserve">-A class dedicated to various structs and </w:t>
+      </w:r>
+      <w:proofErr w:type="spellStart"/>
+      <w:r>
+        <w:rPr>
+          <w:sz w:val="24"/>
+          <w:szCs w:val="24"/>
+        </w:rPr>
+        <w:t>enums</w:t>
+      </w:r>
+      <w:proofErr w:type="spellEnd"/>
+      <w:r>
+        <w:rPr>
+          <w:sz w:val="24"/>
+          <w:szCs w:val="24"/>
+        </w:rPr>
+        <w:t xml:space="preserve"> that we might to store in the data table</w:t>
       </w:r>
     </w:p>
     <w:p>
@@ -281,23 +315,65 @@
       <w:r>
         <w:t>-</w:t>
       </w:r>
-      <w:r>
-        <w:t>ESoilType (sandy, silty, clay, peaty, chalky, loamy)</w:t>
-      </w:r>
-    </w:p>
-    <w:p>
-      <w:r>
-        <w:t>-EItemType (plant, object)</w:t>
-      </w:r>
-    </w:p>
-    <w:p>
-      <w:r>
-        <w:t>-ESunlightType (Sunny, Shade)</w:t>
-      </w:r>
-    </w:p>
-    <w:p>
-      <w:r>
-        <w:t>-EGrowthStage (Sapling, Medium, Grown)</w:t>
+      <w:proofErr w:type="spellStart"/>
+      <w:r>
+        <w:t>ESoilType</w:t>
+      </w:r>
+      <w:proofErr w:type="spellEnd"/>
+      <w:r>
+        <w:t xml:space="preserve"> (sandy, silty, clay, peaty, chalky, loamy)</w:t>
+      </w:r>
+    </w:p>
+    <w:p>
+      <w:r>
+        <w:t>-</w:t>
+      </w:r>
+      <w:proofErr w:type="spellStart"/>
+      <w:r>
+        <w:t>EItemType</w:t>
+      </w:r>
+      <w:proofErr w:type="spellEnd"/>
+      <w:r>
+        <w:t xml:space="preserve"> (plant, object)</w:t>
+      </w:r>
+    </w:p>
+    <w:p>
+      <w:r>
+        <w:t>-</w:t>
+      </w:r>
+      <w:proofErr w:type="spellStart"/>
+      <w:r>
+        <w:t>EItemCategory</w:t>
+      </w:r>
+      <w:proofErr w:type="spellEnd"/>
+      <w:r>
+        <w:t xml:space="preserve"> (Fruit, Vegetable, Seeds, Soil, Decorations)</w:t>
+      </w:r>
+    </w:p>
+    <w:p>
+      <w:r>
+        <w:t>-</w:t>
+      </w:r>
+      <w:proofErr w:type="spellStart"/>
+      <w:r>
+        <w:t>ESunlightType</w:t>
+      </w:r>
+      <w:proofErr w:type="spellEnd"/>
+      <w:r>
+        <w:t xml:space="preserve"> (Sunny, Shade)</w:t>
+      </w:r>
+    </w:p>
+    <w:p>
+      <w:r>
+        <w:t>-</w:t>
+      </w:r>
+      <w:proofErr w:type="spellStart"/>
+      <w:r>
+        <w:t>EGrowthStage</w:t>
+      </w:r>
+      <w:proofErr w:type="spellEnd"/>
+      <w:r>
+        <w:t xml:space="preserve"> (Sapling, Medium, Grown)</w:t>
       </w:r>
     </w:p>
     <w:p>
@@ -327,14 +403,55 @@
           <w:sz w:val="24"/>
           <w:szCs w:val="24"/>
         </w:rPr>
-        <w:t>-FSoilData</w:t>
-      </w:r>
-      <w:r>
-        <w:rPr>
-          <w:sz w:val="24"/>
-          <w:szCs w:val="24"/>
-        </w:rPr>
-        <w:t xml:space="preserve"> (Inherits from FTableRowBase, contains a static mesh for the soil, ESoilType, </w:t>
+        <w:t>-</w:t>
+      </w:r>
+      <w:proofErr w:type="spellStart"/>
+      <w:r>
+        <w:rPr>
+          <w:sz w:val="24"/>
+          <w:szCs w:val="24"/>
+        </w:rPr>
+        <w:t>FSoilData</w:t>
+      </w:r>
+      <w:proofErr w:type="spellEnd"/>
+      <w:r>
+        <w:rPr>
+          <w:sz w:val="24"/>
+          <w:szCs w:val="24"/>
+        </w:rPr>
+        <w:t xml:space="preserve"> (Inherits from </w:t>
+      </w:r>
+      <w:proofErr w:type="spellStart"/>
+      <w:r>
+        <w:rPr>
+          <w:sz w:val="24"/>
+          <w:szCs w:val="24"/>
+        </w:rPr>
+        <w:t>FTableRowBase</w:t>
+      </w:r>
+      <w:proofErr w:type="spellEnd"/>
+      <w:r>
+        <w:rPr>
+          <w:sz w:val="24"/>
+          <w:szCs w:val="24"/>
+        </w:rPr>
+        <w:t xml:space="preserve">, contains a static mesh for the soil, </w:t>
+      </w:r>
+      <w:proofErr w:type="spellStart"/>
+      <w:r>
+        <w:rPr>
+          <w:sz w:val="24"/>
+          <w:szCs w:val="24"/>
+        </w:rPr>
+        <w:t>ESoilType</w:t>
+      </w:r>
+      <w:proofErr w:type="spellEnd"/>
+      <w:r>
+        <w:rPr>
+          <w:sz w:val="24"/>
+          <w:szCs w:val="24"/>
+        </w:rPr>
+        <w:t xml:space="preserve">, </w:t>
       </w:r>
       <w:r>
         <w:tab/>
@@ -342,12 +459,21 @@
       <w:r>
         <w:tab/>
       </w:r>
-      <w:r>
-        <w:rPr>
-          <w:sz w:val="24"/>
-          <w:szCs w:val="24"/>
-        </w:rPr>
-        <w:t>ESunlightType)</w:t>
+      <w:proofErr w:type="spellStart"/>
+      <w:r>
+        <w:rPr>
+          <w:sz w:val="24"/>
+          <w:szCs w:val="24"/>
+        </w:rPr>
+        <w:t>ESunlightType</w:t>
+      </w:r>
+      <w:proofErr w:type="spellEnd"/>
+      <w:r>
+        <w:rPr>
+          <w:sz w:val="24"/>
+          <w:szCs w:val="24"/>
+        </w:rPr>
+        <w:t>)</w:t>
       </w:r>
     </w:p>
     <w:p>
@@ -363,21 +489,101 @@
           <w:szCs w:val="24"/>
         </w:rPr>
         <w:lastRenderedPageBreak/>
-        <w:t>-FItemData (inherits from FTableRowBase, contains an item name, an EItemType</w:t>
-      </w:r>
-      <w:r>
-        <w:rPr>
-          <w:sz w:val="24"/>
-          <w:szCs w:val="24"/>
-        </w:rPr>
-        <w:t xml:space="preserve"> and a</w:t>
-      </w:r>
-      <w:r>
-        <w:rPr>
-          <w:sz w:val="24"/>
-          <w:szCs w:val="24"/>
-        </w:rPr>
-        <w:t xml:space="preserve"> UMaterialInstance* </w:t>
+        <w:t>-</w:t>
+      </w:r>
+      <w:proofErr w:type="spellStart"/>
+      <w:r>
+        <w:rPr>
+          <w:sz w:val="24"/>
+          <w:szCs w:val="24"/>
+        </w:rPr>
+        <w:t>FItemData</w:t>
+      </w:r>
+      <w:proofErr w:type="spellEnd"/>
+      <w:r>
+        <w:rPr>
+          <w:sz w:val="24"/>
+          <w:szCs w:val="24"/>
+        </w:rPr>
+        <w:t xml:space="preserve"> (inherits from </w:t>
+      </w:r>
+      <w:proofErr w:type="spellStart"/>
+      <w:r>
+        <w:rPr>
+          <w:sz w:val="24"/>
+          <w:szCs w:val="24"/>
+        </w:rPr>
+        <w:t>FTableRowBase</w:t>
+      </w:r>
+      <w:proofErr w:type="spellEnd"/>
+      <w:r>
+        <w:rPr>
+          <w:sz w:val="24"/>
+          <w:szCs w:val="24"/>
+        </w:rPr>
+        <w:t xml:space="preserve">, contains an item name, an </w:t>
+      </w:r>
+      <w:proofErr w:type="spellStart"/>
+      <w:r>
+        <w:rPr>
+          <w:sz w:val="24"/>
+          <w:szCs w:val="24"/>
+        </w:rPr>
+        <w:t>EItemType</w:t>
+      </w:r>
+      <w:proofErr w:type="spellEnd"/>
+      <w:r>
+        <w:rPr>
+          <w:sz w:val="24"/>
+          <w:szCs w:val="24"/>
+        </w:rPr>
+        <w:t xml:space="preserve">, an </w:t>
+      </w:r>
+      <w:proofErr w:type="spellStart"/>
+      <w:r>
+        <w:rPr>
+          <w:sz w:val="24"/>
+          <w:szCs w:val="24"/>
+        </w:rPr>
+        <w:t>EItemCategory</w:t>
+      </w:r>
+      <w:proofErr w:type="spellEnd"/>
+      <w:r>
+        <w:rPr>
+          <w:sz w:val="24"/>
+          <w:szCs w:val="24"/>
+        </w:rPr>
+        <w:t xml:space="preserve">, </w:t>
+      </w:r>
+      <w:r>
+        <w:rPr>
+          <w:sz w:val="24"/>
+          <w:szCs w:val="24"/>
+        </w:rPr>
+        <w:t>and a</w:t>
+      </w:r>
+      <w:r>
+        <w:rPr>
+          <w:sz w:val="24"/>
+          <w:szCs w:val="24"/>
+        </w:rPr>
+        <w:t xml:space="preserve"> </w:t>
+      </w:r>
+      <w:proofErr w:type="spellStart"/>
+      <w:r>
+        <w:rPr>
+          <w:sz w:val="24"/>
+          <w:szCs w:val="24"/>
+        </w:rPr>
+        <w:t>UMaterialInstance</w:t>
+      </w:r>
+      <w:proofErr w:type="spellEnd"/>
+      <w:r>
+        <w:rPr>
+          <w:sz w:val="24"/>
+          <w:szCs w:val="24"/>
+        </w:rPr>
+        <w:t xml:space="preserve">* </w:t>
       </w:r>
       <w:r>
         <w:rPr>
@@ -406,7 +612,62 @@
           <w:sz w:val="24"/>
           <w:szCs w:val="24"/>
         </w:rPr>
-        <w:t>-FPlaceableObj</w:t>
+        <w:t>-</w:t>
+      </w:r>
+      <w:proofErr w:type="spellStart"/>
+      <w:r>
+        <w:rPr>
+          <w:sz w:val="24"/>
+          <w:szCs w:val="24"/>
+        </w:rPr>
+        <w:t>FInventoryItem</w:t>
+      </w:r>
+      <w:proofErr w:type="spellEnd"/>
+      <w:r>
+        <w:rPr>
+          <w:sz w:val="24"/>
+          <w:szCs w:val="24"/>
+        </w:rPr>
+        <w:t xml:space="preserve"> (contains an </w:t>
+      </w:r>
+      <w:proofErr w:type="spellStart"/>
+      <w:r>
+        <w:rPr>
+          <w:sz w:val="24"/>
+          <w:szCs w:val="24"/>
+        </w:rPr>
+        <w:t>FItemData</w:t>
+      </w:r>
+      <w:proofErr w:type="spellEnd"/>
+      <w:r>
+        <w:rPr>
+          <w:sz w:val="24"/>
+          <w:szCs w:val="24"/>
+        </w:rPr>
+        <w:t xml:space="preserve"> and int quantity)</w:t>
+      </w:r>
+    </w:p>
+    <w:p>
+      <w:pPr>
+        <w:rPr>
+          <w:sz w:val="24"/>
+          <w:szCs w:val="24"/>
+        </w:rPr>
+      </w:pPr>
+      <w:r>
+        <w:rPr>
+          <w:sz w:val="24"/>
+          <w:szCs w:val="24"/>
+        </w:rPr>
+        <w:t>-</w:t>
+      </w:r>
+      <w:proofErr w:type="spellStart"/>
+      <w:r>
+        <w:rPr>
+          <w:sz w:val="24"/>
+          <w:szCs w:val="24"/>
+        </w:rPr>
+        <w:t>FPlaceableObj</w:t>
       </w:r>
       <w:r>
         <w:rPr>
@@ -415,41 +676,106 @@
         </w:rPr>
         <w:t>Data</w:t>
       </w:r>
-      <w:r>
-        <w:rPr>
-          <w:sz w:val="24"/>
-          <w:szCs w:val="24"/>
-        </w:rPr>
-        <w:t xml:space="preserve"> (inherits from FTableRowBase, contains an FString name, a tile size, a static mesh</w:t>
-      </w:r>
-    </w:p>
-    <w:p>
-      <w:pPr>
-        <w:rPr>
-          <w:sz w:val="24"/>
-          <w:szCs w:val="24"/>
-        </w:rPr>
-      </w:pPr>
-      <w:r>
-        <w:rPr>
-          <w:sz w:val="24"/>
-          <w:szCs w:val="24"/>
-        </w:rPr>
-        <w:t>-F</w:t>
-      </w:r>
-      <w:r>
-        <w:rPr>
-          <w:sz w:val="24"/>
-          <w:szCs w:val="24"/>
-        </w:rPr>
-        <w:t xml:space="preserve">PlantData </w:t>
-      </w:r>
-      <w:r>
-        <w:rPr>
-          <w:sz w:val="24"/>
-          <w:szCs w:val="24"/>
-        </w:rPr>
-        <w:t xml:space="preserve">(Inherits from FTableRowBase, contains </w:t>
+      <w:proofErr w:type="spellEnd"/>
+      <w:r>
+        <w:rPr>
+          <w:sz w:val="24"/>
+          <w:szCs w:val="24"/>
+        </w:rPr>
+        <w:t xml:space="preserve"> (inherits from </w:t>
+      </w:r>
+      <w:proofErr w:type="spellStart"/>
+      <w:r>
+        <w:rPr>
+          <w:sz w:val="24"/>
+          <w:szCs w:val="24"/>
+        </w:rPr>
+        <w:t>FTableRowBase</w:t>
+      </w:r>
+      <w:proofErr w:type="spellEnd"/>
+      <w:r>
+        <w:rPr>
+          <w:sz w:val="24"/>
+          <w:szCs w:val="24"/>
+        </w:rPr>
+        <w:t xml:space="preserve">, contains an </w:t>
+      </w:r>
+      <w:proofErr w:type="spellStart"/>
+      <w:r>
+        <w:rPr>
+          <w:sz w:val="24"/>
+          <w:szCs w:val="24"/>
+        </w:rPr>
+        <w:t>FString</w:t>
+      </w:r>
+      <w:proofErr w:type="spellEnd"/>
+      <w:r>
+        <w:rPr>
+          <w:sz w:val="24"/>
+          <w:szCs w:val="24"/>
+        </w:rPr>
+        <w:t xml:space="preserve"> name, a tile size, a static mesh</w:t>
+      </w:r>
+    </w:p>
+    <w:p>
+      <w:pPr>
+        <w:rPr>
+          <w:sz w:val="24"/>
+          <w:szCs w:val="24"/>
+        </w:rPr>
+      </w:pPr>
+      <w:r>
+        <w:rPr>
+          <w:sz w:val="24"/>
+          <w:szCs w:val="24"/>
+        </w:rPr>
+        <w:t>-</w:t>
+      </w:r>
+      <w:proofErr w:type="spellStart"/>
+      <w:r>
+        <w:rPr>
+          <w:sz w:val="24"/>
+          <w:szCs w:val="24"/>
+        </w:rPr>
+        <w:t>F</w:t>
+      </w:r>
+      <w:r>
+        <w:rPr>
+          <w:sz w:val="24"/>
+          <w:szCs w:val="24"/>
+        </w:rPr>
+        <w:t>PlantData</w:t>
+      </w:r>
+      <w:proofErr w:type="spellEnd"/>
+      <w:r>
+        <w:rPr>
+          <w:sz w:val="24"/>
+          <w:szCs w:val="24"/>
+        </w:rPr>
+        <w:t xml:space="preserve"> </w:t>
+      </w:r>
+      <w:r>
+        <w:rPr>
+          <w:sz w:val="24"/>
+          <w:szCs w:val="24"/>
+        </w:rPr>
+        <w:t xml:space="preserve">(Inherits from </w:t>
+      </w:r>
+      <w:proofErr w:type="spellStart"/>
+      <w:r>
+        <w:rPr>
+          <w:sz w:val="24"/>
+          <w:szCs w:val="24"/>
+        </w:rPr>
+        <w:t>FTableRowBase</w:t>
+      </w:r>
+      <w:proofErr w:type="spellEnd"/>
+      <w:r>
+        <w:rPr>
+          <w:sz w:val="24"/>
+          <w:szCs w:val="24"/>
+        </w:rPr>
+        <w:t xml:space="preserve">, contains </w:t>
       </w:r>
       <w:r>
         <w:rPr>
@@ -463,7 +789,23 @@
           <w:sz w:val="24"/>
           <w:szCs w:val="24"/>
         </w:rPr>
-        <w:t xml:space="preserve"> FString name,</w:t>
+        <w:t xml:space="preserve"> </w:t>
+      </w:r>
+      <w:proofErr w:type="spellStart"/>
+      <w:r>
+        <w:rPr>
+          <w:sz w:val="24"/>
+          <w:szCs w:val="24"/>
+        </w:rPr>
+        <w:t>FString</w:t>
+      </w:r>
+      <w:proofErr w:type="spellEnd"/>
+      <w:r>
+        <w:rPr>
+          <w:sz w:val="24"/>
+          <w:szCs w:val="24"/>
+        </w:rPr>
+        <w:t xml:space="preserve"> name,</w:t>
       </w:r>
       <w:r>
         <w:rPr>
@@ -477,7 +819,23 @@
           <w:sz w:val="24"/>
           <w:szCs w:val="24"/>
         </w:rPr>
-        <w:t xml:space="preserve"> a TArray of static meshes,</w:t>
+        <w:t xml:space="preserve"> a </w:t>
+      </w:r>
+      <w:proofErr w:type="spellStart"/>
+      <w:r>
+        <w:rPr>
+          <w:sz w:val="24"/>
+          <w:szCs w:val="24"/>
+        </w:rPr>
+        <w:t>TArray</w:t>
+      </w:r>
+      <w:proofErr w:type="spellEnd"/>
+      <w:r>
+        <w:rPr>
+          <w:sz w:val="24"/>
+          <w:szCs w:val="24"/>
+        </w:rPr>
+        <w:t xml:space="preserve"> of static meshes,</w:t>
       </w:r>
       <w:r>
         <w:rPr>
@@ -491,28 +849,92 @@
           <w:sz w:val="24"/>
           <w:szCs w:val="24"/>
         </w:rPr>
-        <w:t xml:space="preserve"> ESoilType, an ESunlightType,</w:t>
-      </w:r>
-      <w:r>
-        <w:rPr>
-          <w:sz w:val="24"/>
-          <w:szCs w:val="24"/>
-        </w:rPr>
-        <w:t xml:space="preserve"> an int number_of_stages and</w:t>
-      </w:r>
-      <w:r>
-        <w:rPr>
-          <w:sz w:val="24"/>
-          <w:szCs w:val="24"/>
-        </w:rPr>
-        <w:t xml:space="preserve"> a float pla</w:t>
-      </w:r>
-      <w:r>
-        <w:rPr>
-          <w:sz w:val="24"/>
-          <w:szCs w:val="24"/>
-        </w:rPr>
-        <w:t xml:space="preserve">nt_duration, </w:t>
+        <w:t xml:space="preserve"> </w:t>
+      </w:r>
+      <w:proofErr w:type="spellStart"/>
+      <w:r>
+        <w:rPr>
+          <w:sz w:val="24"/>
+          <w:szCs w:val="24"/>
+        </w:rPr>
+        <w:t>ESoilType</w:t>
+      </w:r>
+      <w:proofErr w:type="spellEnd"/>
+      <w:r>
+        <w:rPr>
+          <w:sz w:val="24"/>
+          <w:szCs w:val="24"/>
+        </w:rPr>
+        <w:t xml:space="preserve">, an </w:t>
+      </w:r>
+      <w:proofErr w:type="spellStart"/>
+      <w:r>
+        <w:rPr>
+          <w:sz w:val="24"/>
+          <w:szCs w:val="24"/>
+        </w:rPr>
+        <w:t>ESunlightType</w:t>
+      </w:r>
+      <w:proofErr w:type="spellEnd"/>
+      <w:r>
+        <w:rPr>
+          <w:sz w:val="24"/>
+          <w:szCs w:val="24"/>
+        </w:rPr>
+        <w:t>,</w:t>
+      </w:r>
+      <w:r>
+        <w:rPr>
+          <w:sz w:val="24"/>
+          <w:szCs w:val="24"/>
+        </w:rPr>
+        <w:t xml:space="preserve"> an int </w:t>
+      </w:r>
+      <w:proofErr w:type="spellStart"/>
+      <w:r>
+        <w:rPr>
+          <w:sz w:val="24"/>
+          <w:szCs w:val="24"/>
+        </w:rPr>
+        <w:t>number_of_stages</w:t>
+      </w:r>
+      <w:proofErr w:type="spellEnd"/>
+      <w:r>
+        <w:rPr>
+          <w:sz w:val="24"/>
+          <w:szCs w:val="24"/>
+        </w:rPr>
+        <w:t xml:space="preserve"> and</w:t>
+      </w:r>
+      <w:r>
+        <w:rPr>
+          <w:sz w:val="24"/>
+          <w:szCs w:val="24"/>
+        </w:rPr>
+        <w:t xml:space="preserve"> a float </w:t>
+      </w:r>
+      <w:proofErr w:type="spellStart"/>
+      <w:r>
+        <w:rPr>
+          <w:sz w:val="24"/>
+          <w:szCs w:val="24"/>
+        </w:rPr>
+        <w:t>pla</w:t>
+      </w:r>
+      <w:r>
+        <w:rPr>
+          <w:sz w:val="24"/>
+          <w:szCs w:val="24"/>
+        </w:rPr>
+        <w:t>nt_duration</w:t>
+      </w:r>
+      <w:proofErr w:type="spellEnd"/>
+      <w:r>
+        <w:rPr>
+          <w:sz w:val="24"/>
+          <w:szCs w:val="24"/>
+        </w:rPr>
+        <w:t xml:space="preserve">, </w:t>
       </w:r>
     </w:p>
     <w:p>
@@ -524,6 +946,7 @@
       </w:pPr>
     </w:p>
     <w:p>
+      <w:proofErr w:type="spellStart"/>
       <w:r>
         <w:rPr>
           <w:sz w:val="32"/>
@@ -531,6 +954,7 @@
         </w:rPr>
         <w:t>IPlaceable</w:t>
       </w:r>
+      <w:proofErr w:type="spellEnd"/>
     </w:p>
     <w:p>
       <w:pPr>
@@ -544,7 +968,23 @@
           <w:sz w:val="24"/>
           <w:szCs w:val="24"/>
         </w:rPr>
-        <w:t>-An interface specifically for the player raycasts/interactions</w:t>
+        <w:t xml:space="preserve">-An interface specifically for the player </w:t>
+      </w:r>
+      <w:proofErr w:type="spellStart"/>
+      <w:r>
+        <w:rPr>
+          <w:sz w:val="24"/>
+          <w:szCs w:val="24"/>
+        </w:rPr>
+        <w:t>raycasts</w:t>
+      </w:r>
+      <w:proofErr w:type="spellEnd"/>
+      <w:r>
+        <w:rPr>
+          <w:sz w:val="24"/>
+          <w:szCs w:val="24"/>
+        </w:rPr>
+        <w:t>/interactions</w:t>
       </w:r>
       <w:r>
         <w:rPr>
@@ -578,7 +1018,15 @@
     </w:p>
     <w:p>
       <w:r>
-        <w:t>-bool IsOccupied(</w:t>
+        <w:t xml:space="preserve">-bool </w:t>
+      </w:r>
+      <w:proofErr w:type="spellStart"/>
+      <w:r>
+        <w:t>IsOccupied</w:t>
+      </w:r>
+      <w:proofErr w:type="spellEnd"/>
+      <w:r>
+        <w:t>(</w:t>
       </w:r>
       <w:r>
         <w:t>int size</w:t>
@@ -589,38 +1037,98 @@
     </w:p>
     <w:p>
       <w:r>
-        <w:t>-AItemBase* GetCurrentItem() { returns pointer to current item }</w:t>
-      </w:r>
-    </w:p>
-    <w:p>
-      <w:r>
-        <w:t>-ESoilType GetSoilType() { returns soil type on the current tile }</w:t>
-      </w:r>
-    </w:p>
-    <w:p>
-      <w:r>
-        <w:t>-F</w:t>
-      </w:r>
-      <w:r>
-        <w:t xml:space="preserve">ItemData </w:t>
-      </w:r>
-      <w:r>
-        <w:t>GetTileData() { returns data from the current tile }</w:t>
-      </w:r>
-    </w:p>
-    <w:p>
-      <w:r>
-        <w:t>-void Place</w:t>
+        <w:t>-</w:t>
+      </w:r>
+      <w:proofErr w:type="spellStart"/>
+      <w:r>
+        <w:t>AItemBase</w:t>
+      </w:r>
+      <w:proofErr w:type="spellEnd"/>
+      <w:r>
+        <w:t xml:space="preserve">* </w:t>
+      </w:r>
+      <w:proofErr w:type="spellStart"/>
+      <w:r>
+        <w:t>GetCurrentItem</w:t>
+      </w:r>
+      <w:proofErr w:type="spellEnd"/>
+      <w:r>
+        <w:t>() { returns pointer to current item }</w:t>
+      </w:r>
+    </w:p>
+    <w:p>
+      <w:r>
+        <w:t>-</w:t>
+      </w:r>
+      <w:proofErr w:type="spellStart"/>
+      <w:r>
+        <w:t>ESoilType</w:t>
+      </w:r>
+      <w:proofErr w:type="spellEnd"/>
+      <w:r>
+        <w:t xml:space="preserve"> </w:t>
+      </w:r>
+      <w:proofErr w:type="spellStart"/>
+      <w:r>
+        <w:t>GetSoilType</w:t>
+      </w:r>
+      <w:proofErr w:type="spellEnd"/>
+      <w:r>
+        <w:t>() { returns soil type on the current tile }</w:t>
+      </w:r>
+    </w:p>
+    <w:p>
+      <w:r>
+        <w:t>-</w:t>
+      </w:r>
+      <w:proofErr w:type="spellStart"/>
+      <w:r>
+        <w:t>F</w:t>
+      </w:r>
+      <w:r>
+        <w:t>ItemData</w:t>
+      </w:r>
+      <w:proofErr w:type="spellEnd"/>
+      <w:r>
+        <w:t xml:space="preserve"> </w:t>
+      </w:r>
+      <w:proofErr w:type="spellStart"/>
+      <w:r>
+        <w:t>GetTileData</w:t>
+      </w:r>
+      <w:proofErr w:type="spellEnd"/>
+      <w:r>
+        <w:t>() { returns data from the current tile }</w:t>
+      </w:r>
+    </w:p>
+    <w:p>
+      <w:r>
+        <w:t xml:space="preserve">-void </w:t>
+      </w:r>
+      <w:proofErr w:type="spellStart"/>
+      <w:r>
+        <w:t>Place</w:t>
       </w:r>
       <w:r>
         <w:t>Item</w:t>
       </w:r>
+      <w:proofErr w:type="spellEnd"/>
       <w:r>
         <w:t>(</w:t>
       </w:r>
-      <w:r>
-        <w:t>FItemData new_item</w:t>
-      </w:r>
+      <w:proofErr w:type="spellStart"/>
+      <w:r>
+        <w:t>FItemData</w:t>
+      </w:r>
+      <w:proofErr w:type="spellEnd"/>
+      <w:r>
+        <w:t xml:space="preserve"> </w:t>
+      </w:r>
+      <w:proofErr w:type="spellStart"/>
+      <w:r>
+        <w:t>new_item</w:t>
+      </w:r>
+      <w:proofErr w:type="spellEnd"/>
       <w:r>
         <w:t>)</w:t>
       </w:r>
@@ -643,6 +1151,7 @@
           <w:szCs w:val="32"/>
         </w:rPr>
       </w:pPr>
+      <w:proofErr w:type="spellStart"/>
       <w:r>
         <w:rPr>
           <w:sz w:val="32"/>
@@ -650,6 +1159,7 @@
         </w:rPr>
         <w:t>IWaterExtractable</w:t>
       </w:r>
+      <w:proofErr w:type="spellEnd"/>
     </w:p>
     <w:p>
       <w:pPr>
@@ -663,14 +1173,39 @@
           <w:sz w:val="24"/>
           <w:szCs w:val="24"/>
         </w:rPr>
-        <w:t>-An interface specifically for the player raycasts</w:t>
-      </w:r>
-      <w:r>
-        <w:rPr>
-          <w:sz w:val="24"/>
-          <w:szCs w:val="24"/>
-        </w:rPr>
-        <w:t xml:space="preserve"> with watercans and wells.</w:t>
+        <w:t xml:space="preserve">-An interface specifically for the player </w:t>
+      </w:r>
+      <w:proofErr w:type="spellStart"/>
+      <w:r>
+        <w:rPr>
+          <w:sz w:val="24"/>
+          <w:szCs w:val="24"/>
+        </w:rPr>
+        <w:t>raycasts</w:t>
+      </w:r>
+      <w:proofErr w:type="spellEnd"/>
+      <w:r>
+        <w:rPr>
+          <w:sz w:val="24"/>
+          <w:szCs w:val="24"/>
+        </w:rPr>
+        <w:t xml:space="preserve"> with </w:t>
+      </w:r>
+      <w:proofErr w:type="spellStart"/>
+      <w:r>
+        <w:rPr>
+          <w:sz w:val="24"/>
+          <w:szCs w:val="24"/>
+        </w:rPr>
+        <w:t>watercans</w:t>
+      </w:r>
+      <w:proofErr w:type="spellEnd"/>
+      <w:r>
+        <w:rPr>
+          <w:sz w:val="24"/>
+          <w:szCs w:val="24"/>
+        </w:rPr>
+        <w:t xml:space="preserve"> and wells.</w:t>
       </w:r>
     </w:p>
     <w:p>
@@ -692,17 +1227,31 @@
       <w:r>
         <w:t xml:space="preserve">-bool </w:t>
       </w:r>
-      <w:r>
-        <w:t>IsEmpty() { returns whether the container is empty }</w:t>
-      </w:r>
-    </w:p>
-    <w:p>
-      <w:r>
-        <w:t>-void ExtractOneCharge() { takes one charge from the container and the class calling the function will arbitrarily add a charge themselves.</w:t>
+      <w:proofErr w:type="spellStart"/>
+      <w:r>
+        <w:t>IsEmpty</w:t>
+      </w:r>
+      <w:proofErr w:type="spellEnd"/>
+      <w:r>
+        <w:t>() { returns whether the container is empty }</w:t>
+      </w:r>
+    </w:p>
+    <w:p>
+      <w:r>
+        <w:t xml:space="preserve">-void </w:t>
+      </w:r>
+      <w:proofErr w:type="spellStart"/>
+      <w:r>
+        <w:t>ExtractOneCharge</w:t>
+      </w:r>
+      <w:proofErr w:type="spellEnd"/>
+      <w:r>
+        <w:t>() { takes one charge from the container and the class calling the function will arbitrarily add a charge themselves.</w:t>
       </w:r>
     </w:p>
     <w:p/>
     <w:p>
+      <w:proofErr w:type="spellStart"/>
       <w:r>
         <w:rPr>
           <w:sz w:val="32"/>
@@ -710,6 +1259,7 @@
         </w:rPr>
         <w:t>GardeningGameMode</w:t>
       </w:r>
+      <w:proofErr w:type="spellEnd"/>
     </w:p>
     <w:p>
       <w:pPr>
@@ -741,14 +1291,15 @@
           <w:szCs w:val="32"/>
         </w:rPr>
       </w:pPr>
+      <w:proofErr w:type="spellStart"/>
       <w:r>
         <w:rPr>
           <w:sz w:val="32"/>
           <w:szCs w:val="32"/>
         </w:rPr>
-        <w:lastRenderedPageBreak/>
         <w:t>GardeningPawn</w:t>
       </w:r>
+      <w:proofErr w:type="spellEnd"/>
     </w:p>
     <w:p>
       <w:pPr>
@@ -799,37 +1350,229 @@
           <w:sz w:val="24"/>
           <w:szCs w:val="24"/>
         </w:rPr>
-        <w:t>-bool IsSoilCompatible(ESoilType plant_soil, ESoilType tile_soil, FString output)</w:t>
-      </w:r>
-    </w:p>
-    <w:p>
-      <w:pPr>
-        <w:rPr>
-          <w:sz w:val="24"/>
-          <w:szCs w:val="24"/>
-        </w:rPr>
-      </w:pPr>
-      <w:r>
-        <w:rPr>
-          <w:sz w:val="24"/>
-          <w:szCs w:val="24"/>
-        </w:rPr>
-        <w:t>-FPlaceableObject GetObjData(FString name) gets the object data from the active item’s id</w:t>
-      </w:r>
-    </w:p>
-    <w:p>
-      <w:pPr>
-        <w:rPr>
-          <w:sz w:val="24"/>
-          <w:szCs w:val="24"/>
-        </w:rPr>
-      </w:pPr>
-      <w:r>
-        <w:rPr>
-          <w:sz w:val="24"/>
-          <w:szCs w:val="24"/>
-        </w:rPr>
-        <w:t>-FPlantData GetPlantData(FString name) gets the plant data from the active item’s id</w:t>
+        <w:t xml:space="preserve">-bool </w:t>
+      </w:r>
+      <w:proofErr w:type="spellStart"/>
+      <w:r>
+        <w:rPr>
+          <w:sz w:val="24"/>
+          <w:szCs w:val="24"/>
+        </w:rPr>
+        <w:t>IsSoilCompatible</w:t>
+      </w:r>
+      <w:proofErr w:type="spellEnd"/>
+      <w:r>
+        <w:rPr>
+          <w:sz w:val="24"/>
+          <w:szCs w:val="24"/>
+        </w:rPr>
+        <w:t>(</w:t>
+      </w:r>
+      <w:proofErr w:type="spellStart"/>
+      <w:r>
+        <w:rPr>
+          <w:sz w:val="24"/>
+          <w:szCs w:val="24"/>
+        </w:rPr>
+        <w:t>ESoilType</w:t>
+      </w:r>
+      <w:proofErr w:type="spellEnd"/>
+      <w:r>
+        <w:rPr>
+          <w:sz w:val="24"/>
+          <w:szCs w:val="24"/>
+        </w:rPr>
+        <w:t xml:space="preserve"> </w:t>
+      </w:r>
+      <w:proofErr w:type="spellStart"/>
+      <w:r>
+        <w:rPr>
+          <w:sz w:val="24"/>
+          <w:szCs w:val="24"/>
+        </w:rPr>
+        <w:t>plant_soil</w:t>
+      </w:r>
+      <w:proofErr w:type="spellEnd"/>
+      <w:r>
+        <w:rPr>
+          <w:sz w:val="24"/>
+          <w:szCs w:val="24"/>
+        </w:rPr>
+        <w:t xml:space="preserve">, </w:t>
+      </w:r>
+      <w:proofErr w:type="spellStart"/>
+      <w:r>
+        <w:rPr>
+          <w:sz w:val="24"/>
+          <w:szCs w:val="24"/>
+        </w:rPr>
+        <w:t>ESoilType</w:t>
+      </w:r>
+      <w:proofErr w:type="spellEnd"/>
+      <w:r>
+        <w:rPr>
+          <w:sz w:val="24"/>
+          <w:szCs w:val="24"/>
+        </w:rPr>
+        <w:t xml:space="preserve"> </w:t>
+      </w:r>
+      <w:proofErr w:type="spellStart"/>
+      <w:r>
+        <w:rPr>
+          <w:sz w:val="24"/>
+          <w:szCs w:val="24"/>
+        </w:rPr>
+        <w:t>tile_soil</w:t>
+      </w:r>
+      <w:proofErr w:type="spellEnd"/>
+      <w:r>
+        <w:rPr>
+          <w:sz w:val="24"/>
+          <w:szCs w:val="24"/>
+        </w:rPr>
+        <w:t xml:space="preserve">, </w:t>
+      </w:r>
+      <w:proofErr w:type="spellStart"/>
+      <w:r>
+        <w:rPr>
+          <w:sz w:val="24"/>
+          <w:szCs w:val="24"/>
+        </w:rPr>
+        <w:t>FString</w:t>
+      </w:r>
+      <w:proofErr w:type="spellEnd"/>
+      <w:r>
+        <w:rPr>
+          <w:sz w:val="24"/>
+          <w:szCs w:val="24"/>
+        </w:rPr>
+        <w:t xml:space="preserve"> output)</w:t>
+      </w:r>
+    </w:p>
+    <w:p>
+      <w:pPr>
+        <w:rPr>
+          <w:sz w:val="24"/>
+          <w:szCs w:val="24"/>
+        </w:rPr>
+      </w:pPr>
+      <w:r>
+        <w:rPr>
+          <w:sz w:val="24"/>
+          <w:szCs w:val="24"/>
+        </w:rPr>
+        <w:t>-</w:t>
+      </w:r>
+      <w:proofErr w:type="spellStart"/>
+      <w:r>
+        <w:rPr>
+          <w:sz w:val="24"/>
+          <w:szCs w:val="24"/>
+        </w:rPr>
+        <w:t>FPlaceableObject</w:t>
+      </w:r>
+      <w:proofErr w:type="spellEnd"/>
+      <w:r>
+        <w:rPr>
+          <w:sz w:val="24"/>
+          <w:szCs w:val="24"/>
+        </w:rPr>
+        <w:t xml:space="preserve"> </w:t>
+      </w:r>
+      <w:proofErr w:type="spellStart"/>
+      <w:r>
+        <w:rPr>
+          <w:sz w:val="24"/>
+          <w:szCs w:val="24"/>
+        </w:rPr>
+        <w:t>GetObjData</w:t>
+      </w:r>
+      <w:proofErr w:type="spellEnd"/>
+      <w:r>
+        <w:rPr>
+          <w:sz w:val="24"/>
+          <w:szCs w:val="24"/>
+        </w:rPr>
+        <w:t>(</w:t>
+      </w:r>
+      <w:proofErr w:type="spellStart"/>
+      <w:r>
+        <w:rPr>
+          <w:sz w:val="24"/>
+          <w:szCs w:val="24"/>
+        </w:rPr>
+        <w:t>FString</w:t>
+      </w:r>
+      <w:proofErr w:type="spellEnd"/>
+      <w:r>
+        <w:rPr>
+          <w:sz w:val="24"/>
+          <w:szCs w:val="24"/>
+        </w:rPr>
+        <w:t xml:space="preserve"> name) gets the object data from the active item’s id</w:t>
+      </w:r>
+    </w:p>
+    <w:p>
+      <w:pPr>
+        <w:rPr>
+          <w:sz w:val="24"/>
+          <w:szCs w:val="24"/>
+        </w:rPr>
+      </w:pPr>
+      <w:r>
+        <w:rPr>
+          <w:sz w:val="24"/>
+          <w:szCs w:val="24"/>
+        </w:rPr>
+        <w:t>-</w:t>
+      </w:r>
+      <w:proofErr w:type="spellStart"/>
+      <w:r>
+        <w:rPr>
+          <w:sz w:val="24"/>
+          <w:szCs w:val="24"/>
+        </w:rPr>
+        <w:t>FPlantData</w:t>
+      </w:r>
+      <w:proofErr w:type="spellEnd"/>
+      <w:r>
+        <w:rPr>
+          <w:sz w:val="24"/>
+          <w:szCs w:val="24"/>
+        </w:rPr>
+        <w:t xml:space="preserve"> </w:t>
+      </w:r>
+      <w:proofErr w:type="spellStart"/>
+      <w:r>
+        <w:rPr>
+          <w:sz w:val="24"/>
+          <w:szCs w:val="24"/>
+        </w:rPr>
+        <w:t>GetPlantData</w:t>
+      </w:r>
+      <w:proofErr w:type="spellEnd"/>
+      <w:r>
+        <w:rPr>
+          <w:sz w:val="24"/>
+          <w:szCs w:val="24"/>
+        </w:rPr>
+        <w:t>(</w:t>
+      </w:r>
+      <w:proofErr w:type="spellStart"/>
+      <w:r>
+        <w:rPr>
+          <w:sz w:val="24"/>
+          <w:szCs w:val="24"/>
+        </w:rPr>
+        <w:t>FString</w:t>
+      </w:r>
+      <w:proofErr w:type="spellEnd"/>
+      <w:r>
+        <w:rPr>
+          <w:sz w:val="24"/>
+          <w:szCs w:val="24"/>
+        </w:rPr>
+        <w:t xml:space="preserve"> name) gets the plant data from the active item’s id</w:t>
       </w:r>
     </w:p>
     <w:p>
@@ -889,7 +1632,23 @@
           <w:sz w:val="24"/>
           <w:szCs w:val="24"/>
         </w:rPr>
-        <w:t xml:space="preserve">-For each tile we’re going to raycast down from onto the floor to find the z position of the normal on the landscape and place the tile there. </w:t>
+        <w:t xml:space="preserve">-For each tile we’re going to </w:t>
+      </w:r>
+      <w:proofErr w:type="spellStart"/>
+      <w:r>
+        <w:rPr>
+          <w:sz w:val="24"/>
+          <w:szCs w:val="24"/>
+        </w:rPr>
+        <w:t>raycast</w:t>
+      </w:r>
+      <w:proofErr w:type="spellEnd"/>
+      <w:r>
+        <w:rPr>
+          <w:sz w:val="24"/>
+          <w:szCs w:val="24"/>
+        </w:rPr>
+        <w:t xml:space="preserve"> down from onto the floor to find the z position of the normal on the landscape and place the tile there. </w:t>
       </w:r>
     </w:p>
     <w:p>
@@ -926,7 +1685,23 @@
           <w:sz w:val="24"/>
           <w:szCs w:val="24"/>
         </w:rPr>
-        <w:t>overrides from iplaceable, h</w:t>
+        <w:t xml:space="preserve">overrides from </w:t>
+      </w:r>
+      <w:proofErr w:type="spellStart"/>
+      <w:r>
+        <w:rPr>
+          <w:sz w:val="24"/>
+          <w:szCs w:val="24"/>
+        </w:rPr>
+        <w:t>iplaceable</w:t>
+      </w:r>
+      <w:proofErr w:type="spellEnd"/>
+      <w:r>
+        <w:rPr>
+          <w:sz w:val="24"/>
+          <w:szCs w:val="24"/>
+        </w:rPr>
+        <w:t>, h</w:t>
       </w:r>
       <w:r>
         <w:rPr>
@@ -993,6 +1768,7 @@
       </w:r>
     </w:p>
     <w:p>
+      <w:proofErr w:type="spellStart"/>
       <w:r>
         <w:rPr>
           <w:sz w:val="32"/>
@@ -1000,6 +1776,7 @@
         </w:rPr>
         <w:t>ItemBase</w:t>
       </w:r>
+      <w:proofErr w:type="spellEnd"/>
     </w:p>
     <w:p>
       <w:pPr>
@@ -1020,8 +1797,17 @@
           <w:sz w:val="24"/>
           <w:szCs w:val="24"/>
         </w:rPr>
-        <w:t xml:space="preserve"> Contains an EItemType</w:t>
-      </w:r>
+        <w:t xml:space="preserve"> Contains an </w:t>
+      </w:r>
+      <w:proofErr w:type="spellStart"/>
+      <w:r>
+        <w:rPr>
+          <w:sz w:val="24"/>
+          <w:szCs w:val="24"/>
+        </w:rPr>
+        <w:t>EItemType</w:t>
+      </w:r>
+      <w:proofErr w:type="spellEnd"/>
       <w:r>
         <w:rPr>
           <w:sz w:val="24"/>
@@ -1059,14 +1845,78 @@
           <w:sz w:val="24"/>
           <w:szCs w:val="24"/>
         </w:rPr>
-        <w:t>-Inherits from ItemBase, contains an FPlantData, an EGrowthStage for the current growth stage,</w:t>
-      </w:r>
-      <w:r>
-        <w:rPr>
-          <w:sz w:val="24"/>
-          <w:szCs w:val="24"/>
-        </w:rPr>
-        <w:t xml:space="preserve"> a bool for whether the plant is watered,</w:t>
+        <w:t xml:space="preserve">-Inherits from </w:t>
+      </w:r>
+      <w:proofErr w:type="spellStart"/>
+      <w:r>
+        <w:rPr>
+          <w:sz w:val="24"/>
+          <w:szCs w:val="24"/>
+        </w:rPr>
+        <w:t>ItemBase</w:t>
+      </w:r>
+      <w:proofErr w:type="spellEnd"/>
+      <w:r>
+        <w:rPr>
+          <w:sz w:val="24"/>
+          <w:szCs w:val="24"/>
+        </w:rPr>
+        <w:t xml:space="preserve">, contains an </w:t>
+      </w:r>
+      <w:proofErr w:type="spellStart"/>
+      <w:r>
+        <w:rPr>
+          <w:sz w:val="24"/>
+          <w:szCs w:val="24"/>
+        </w:rPr>
+        <w:t>FPlantData</w:t>
+      </w:r>
+      <w:proofErr w:type="spellEnd"/>
+      <w:r>
+        <w:rPr>
+          <w:sz w:val="24"/>
+          <w:szCs w:val="24"/>
+        </w:rPr>
+        <w:t xml:space="preserve">, an </w:t>
+      </w:r>
+      <w:proofErr w:type="spellStart"/>
+      <w:r>
+        <w:rPr>
+          <w:sz w:val="24"/>
+          <w:szCs w:val="24"/>
+        </w:rPr>
+        <w:t>EGrowthStage</w:t>
+      </w:r>
+      <w:proofErr w:type="spellEnd"/>
+      <w:r>
+        <w:rPr>
+          <w:sz w:val="24"/>
+          <w:szCs w:val="24"/>
+        </w:rPr>
+        <w:t xml:space="preserve"> for the current growth stage,</w:t>
+      </w:r>
+      <w:r>
+        <w:rPr>
+          <w:sz w:val="24"/>
+          <w:szCs w:val="24"/>
+        </w:rPr>
+        <w:t xml:space="preserve"> a </w:t>
+      </w:r>
+      <w:proofErr w:type="spellStart"/>
+      <w:r>
+        <w:rPr>
+          <w:sz w:val="24"/>
+          <w:szCs w:val="24"/>
+        </w:rPr>
+        <w:t>bool</w:t>
+      </w:r>
+      <w:proofErr w:type="spellEnd"/>
+      <w:r>
+        <w:rPr>
+          <w:sz w:val="24"/>
+          <w:szCs w:val="24"/>
+        </w:rPr>
+        <w:t xml:space="preserve"> for whether the plant is watered,</w:t>
       </w:r>
       <w:r>
         <w:rPr>
@@ -1110,7 +1960,55 @@
           <w:sz w:val="24"/>
           <w:szCs w:val="24"/>
         </w:rPr>
-        <w:t xml:space="preserve">-void InitPlant(FPlantData new_data) </w:t>
+        <w:t xml:space="preserve">-void </w:t>
+      </w:r>
+      <w:proofErr w:type="spellStart"/>
+      <w:r>
+        <w:rPr>
+          <w:sz w:val="24"/>
+          <w:szCs w:val="24"/>
+        </w:rPr>
+        <w:t>InitPlant</w:t>
+      </w:r>
+      <w:proofErr w:type="spellEnd"/>
+      <w:r>
+        <w:rPr>
+          <w:sz w:val="24"/>
+          <w:szCs w:val="24"/>
+        </w:rPr>
+        <w:t>(</w:t>
+      </w:r>
+      <w:proofErr w:type="spellStart"/>
+      <w:r>
+        <w:rPr>
+          <w:sz w:val="24"/>
+          <w:szCs w:val="24"/>
+        </w:rPr>
+        <w:t>FPlantData</w:t>
+      </w:r>
+      <w:proofErr w:type="spellEnd"/>
+      <w:r>
+        <w:rPr>
+          <w:sz w:val="24"/>
+          <w:szCs w:val="24"/>
+        </w:rPr>
+        <w:t xml:space="preserve"> </w:t>
+      </w:r>
+      <w:proofErr w:type="spellStart"/>
+      <w:r>
+        <w:rPr>
+          <w:sz w:val="24"/>
+          <w:szCs w:val="24"/>
+        </w:rPr>
+        <w:t>new_data</w:t>
+      </w:r>
+      <w:proofErr w:type="spellEnd"/>
+      <w:r>
+        <w:rPr>
+          <w:sz w:val="24"/>
+          <w:szCs w:val="24"/>
+        </w:rPr>
+        <w:t xml:space="preserve">) </w:t>
       </w:r>
       <w:r>
         <w:rPr>
@@ -1132,52 +2030,110 @@
           <w:sz w:val="24"/>
           <w:szCs w:val="24"/>
         </w:rPr>
-        <w:t>-bool IsWatered() returns is_watered</w:t>
-      </w:r>
-    </w:p>
-    <w:p>
-      <w:pPr>
-        <w:rPr>
-          <w:sz w:val="24"/>
-          <w:szCs w:val="24"/>
-        </w:rPr>
-      </w:pPr>
-      <w:r>
-        <w:rPr>
-          <w:sz w:val="24"/>
-          <w:szCs w:val="24"/>
-        </w:rPr>
-        <w:t>-void StartGrowth() sets is_watered to true</w:t>
-      </w:r>
-    </w:p>
-    <w:p>
-      <w:pPr>
-        <w:rPr>
-          <w:sz w:val="24"/>
-          <w:szCs w:val="24"/>
-        </w:rPr>
-      </w:pPr>
-      <w:r>
-        <w:rPr>
-          <w:sz w:val="24"/>
-          <w:szCs w:val="24"/>
-        </w:rPr>
-        <w:t>-void GrowPlant() increments the duration by delta time, once it reaches the duration it increments the growth stage and resets the current duration to 0.</w:t>
-      </w:r>
-    </w:p>
-    <w:p>
-      <w:pPr>
-        <w:rPr>
-          <w:sz w:val="24"/>
-          <w:szCs w:val="24"/>
-        </w:rPr>
-      </w:pPr>
-      <w:r>
-        <w:rPr>
-          <w:sz w:val="24"/>
-          <w:szCs w:val="24"/>
-        </w:rPr>
-        <w:t>-void StopGrowth() sets is_watered to false</w:t>
+        <w:t xml:space="preserve">-bool </w:t>
+      </w:r>
+      <w:proofErr w:type="spellStart"/>
+      <w:r>
+        <w:rPr>
+          <w:sz w:val="24"/>
+          <w:szCs w:val="24"/>
+        </w:rPr>
+        <w:t>IsWatered</w:t>
+      </w:r>
+      <w:proofErr w:type="spellEnd"/>
+      <w:r>
+        <w:rPr>
+          <w:sz w:val="24"/>
+          <w:szCs w:val="24"/>
+        </w:rPr>
+        <w:t xml:space="preserve">() returns </w:t>
+      </w:r>
+      <w:proofErr w:type="spellStart"/>
+      <w:r>
+        <w:rPr>
+          <w:sz w:val="24"/>
+          <w:szCs w:val="24"/>
+        </w:rPr>
+        <w:t>is_watered</w:t>
+      </w:r>
+      <w:proofErr w:type="spellEnd"/>
+    </w:p>
+    <w:p>
+      <w:pPr>
+        <w:rPr>
+          <w:sz w:val="24"/>
+          <w:szCs w:val="24"/>
+        </w:rPr>
+      </w:pPr>
+      <w:r>
+        <w:rPr>
+          <w:sz w:val="24"/>
+          <w:szCs w:val="24"/>
+        </w:rPr>
+        <w:t xml:space="preserve">-void </w:t>
+      </w:r>
+      <w:proofErr w:type="spellStart"/>
+      <w:r>
+        <w:rPr>
+          <w:sz w:val="24"/>
+          <w:szCs w:val="24"/>
+        </w:rPr>
+        <w:t>StartGrowth</w:t>
+      </w:r>
+      <w:proofErr w:type="spellEnd"/>
+      <w:r>
+        <w:rPr>
+          <w:sz w:val="24"/>
+          <w:szCs w:val="24"/>
+        </w:rPr>
+        <w:t xml:space="preserve">() sets </w:t>
+      </w:r>
+      <w:proofErr w:type="spellStart"/>
+      <w:r>
+        <w:rPr>
+          <w:sz w:val="24"/>
+          <w:szCs w:val="24"/>
+        </w:rPr>
+        <w:t>is_watered</w:t>
+      </w:r>
+      <w:proofErr w:type="spellEnd"/>
+      <w:r>
+        <w:rPr>
+          <w:sz w:val="24"/>
+          <w:szCs w:val="24"/>
+        </w:rPr>
+        <w:t xml:space="preserve"> to true</w:t>
+      </w:r>
+    </w:p>
+    <w:p>
+      <w:pPr>
+        <w:rPr>
+          <w:sz w:val="24"/>
+          <w:szCs w:val="24"/>
+        </w:rPr>
+      </w:pPr>
+      <w:r>
+        <w:rPr>
+          <w:sz w:val="24"/>
+          <w:szCs w:val="24"/>
+        </w:rPr>
+        <w:t xml:space="preserve">-void </w:t>
+      </w:r>
+      <w:proofErr w:type="spellStart"/>
+      <w:r>
+        <w:rPr>
+          <w:sz w:val="24"/>
+          <w:szCs w:val="24"/>
+        </w:rPr>
+        <w:t>GrowPlant</w:t>
+      </w:r>
+      <w:proofErr w:type="spellEnd"/>
+      <w:r>
+        <w:rPr>
+          <w:sz w:val="24"/>
+          <w:szCs w:val="24"/>
+        </w:rPr>
+        <w:t>() increments the duration by delta time, once it reaches the duration it increments the growth stage and resets the current duration to 0.</w:t>
       </w:r>
     </w:p>
     <w:p>
@@ -1193,22 +2149,101 @@
           <w:szCs w:val="24"/>
         </w:rPr>
         <w:lastRenderedPageBreak/>
-        <w:t>-void ChangeGrowthStage() changes the current growth stage and updates the mesh.</w:t>
-      </w:r>
-    </w:p>
-    <w:p>
-      <w:pPr>
-        <w:rPr>
-          <w:sz w:val="24"/>
-          <w:szCs w:val="24"/>
-        </w:rPr>
-      </w:pPr>
-      <w:r>
-        <w:rPr>
-          <w:sz w:val="24"/>
-          <w:szCs w:val="24"/>
-        </w:rPr>
-        <w:t>-void ReachNewStage() called every time a new state is reached</w:t>
+        <w:t xml:space="preserve">-void </w:t>
+      </w:r>
+      <w:proofErr w:type="spellStart"/>
+      <w:r>
+        <w:rPr>
+          <w:sz w:val="24"/>
+          <w:szCs w:val="24"/>
+        </w:rPr>
+        <w:t>StopGrowth</w:t>
+      </w:r>
+      <w:proofErr w:type="spellEnd"/>
+      <w:r>
+        <w:rPr>
+          <w:sz w:val="24"/>
+          <w:szCs w:val="24"/>
+        </w:rPr>
+        <w:t xml:space="preserve">() sets </w:t>
+      </w:r>
+      <w:proofErr w:type="spellStart"/>
+      <w:r>
+        <w:rPr>
+          <w:sz w:val="24"/>
+          <w:szCs w:val="24"/>
+        </w:rPr>
+        <w:t>is_watered</w:t>
+      </w:r>
+      <w:proofErr w:type="spellEnd"/>
+      <w:r>
+        <w:rPr>
+          <w:sz w:val="24"/>
+          <w:szCs w:val="24"/>
+        </w:rPr>
+        <w:t xml:space="preserve"> to false</w:t>
+      </w:r>
+    </w:p>
+    <w:p>
+      <w:pPr>
+        <w:rPr>
+          <w:sz w:val="24"/>
+          <w:szCs w:val="24"/>
+        </w:rPr>
+      </w:pPr>
+      <w:r>
+        <w:rPr>
+          <w:sz w:val="24"/>
+          <w:szCs w:val="24"/>
+        </w:rPr>
+        <w:t xml:space="preserve">-void </w:t>
+      </w:r>
+      <w:proofErr w:type="spellStart"/>
+      <w:r>
+        <w:rPr>
+          <w:sz w:val="24"/>
+          <w:szCs w:val="24"/>
+        </w:rPr>
+        <w:t>ChangeGrowthStage</w:t>
+      </w:r>
+      <w:proofErr w:type="spellEnd"/>
+      <w:r>
+        <w:rPr>
+          <w:sz w:val="24"/>
+          <w:szCs w:val="24"/>
+        </w:rPr>
+        <w:t>() changes the current growth stage and updates the mesh.</w:t>
+      </w:r>
+    </w:p>
+    <w:p>
+      <w:pPr>
+        <w:rPr>
+          <w:sz w:val="24"/>
+          <w:szCs w:val="24"/>
+        </w:rPr>
+      </w:pPr>
+      <w:r>
+        <w:rPr>
+          <w:sz w:val="24"/>
+          <w:szCs w:val="24"/>
+        </w:rPr>
+        <w:t xml:space="preserve">-void </w:t>
+      </w:r>
+      <w:proofErr w:type="spellStart"/>
+      <w:r>
+        <w:rPr>
+          <w:sz w:val="24"/>
+          <w:szCs w:val="24"/>
+        </w:rPr>
+        <w:t>ReachNewStage</w:t>
+      </w:r>
+      <w:proofErr w:type="spellEnd"/>
+      <w:r>
+        <w:rPr>
+          <w:sz w:val="24"/>
+          <w:szCs w:val="24"/>
+        </w:rPr>
+        <w:t>() called every time a new state is reached</w:t>
       </w:r>
     </w:p>
     <w:p>
@@ -1226,6 +2261,7 @@
           <w:szCs w:val="32"/>
         </w:rPr>
       </w:pPr>
+      <w:proofErr w:type="spellStart"/>
       <w:r>
         <w:rPr>
           <w:sz w:val="32"/>
@@ -1233,6 +2269,7 @@
         </w:rPr>
         <w:t>WaterContainer</w:t>
       </w:r>
+      <w:proofErr w:type="spellEnd"/>
     </w:p>
     <w:p>
       <w:pPr>
@@ -1253,7 +2290,71 @@
           <w:sz w:val="24"/>
           <w:szCs w:val="24"/>
         </w:rPr>
-        <w:t>Inherits from the IWaterExtractable interface, contains a static mesh component, a bool for whether a container is infinite, an int max_number_charges and int current_number_charges.</w:t>
+        <w:t xml:space="preserve">Inherits from the </w:t>
+      </w:r>
+      <w:proofErr w:type="spellStart"/>
+      <w:r>
+        <w:rPr>
+          <w:sz w:val="24"/>
+          <w:szCs w:val="24"/>
+        </w:rPr>
+        <w:t>IWaterExtractable</w:t>
+      </w:r>
+      <w:proofErr w:type="spellEnd"/>
+      <w:r>
+        <w:rPr>
+          <w:sz w:val="24"/>
+          <w:szCs w:val="24"/>
+        </w:rPr>
+        <w:t xml:space="preserve"> interface, contains a static mesh component, a </w:t>
+      </w:r>
+      <w:proofErr w:type="spellStart"/>
+      <w:r>
+        <w:rPr>
+          <w:sz w:val="24"/>
+          <w:szCs w:val="24"/>
+        </w:rPr>
+        <w:t>bool</w:t>
+      </w:r>
+      <w:proofErr w:type="spellEnd"/>
+      <w:r>
+        <w:rPr>
+          <w:sz w:val="24"/>
+          <w:szCs w:val="24"/>
+        </w:rPr>
+        <w:t xml:space="preserve"> for whether a container is infinite, an int </w:t>
+      </w:r>
+      <w:proofErr w:type="spellStart"/>
+      <w:r>
+        <w:rPr>
+          <w:sz w:val="24"/>
+          <w:szCs w:val="24"/>
+        </w:rPr>
+        <w:t>max_number_charges</w:t>
+      </w:r>
+      <w:proofErr w:type="spellEnd"/>
+      <w:r>
+        <w:rPr>
+          <w:sz w:val="24"/>
+          <w:szCs w:val="24"/>
+        </w:rPr>
+        <w:t xml:space="preserve"> and int </w:t>
+      </w:r>
+      <w:proofErr w:type="spellStart"/>
+      <w:r>
+        <w:rPr>
+          <w:sz w:val="24"/>
+          <w:szCs w:val="24"/>
+        </w:rPr>
+        <w:t>current_number_charges</w:t>
+      </w:r>
+      <w:proofErr w:type="spellEnd"/>
+      <w:r>
+        <w:rPr>
+          <w:sz w:val="24"/>
+          <w:szCs w:val="24"/>
+        </w:rPr>
+        <w:t>.</w:t>
       </w:r>
     </w:p>
     <w:p>
@@ -1271,6 +2372,7 @@
           <w:szCs w:val="32"/>
         </w:rPr>
       </w:pPr>
+      <w:proofErr w:type="spellStart"/>
       <w:r>
         <w:rPr>
           <w:sz w:val="32"/>
@@ -1278,6 +2380,7 @@
         </w:rPr>
         <w:t>InventoryCatalogue</w:t>
       </w:r>
+      <w:proofErr w:type="spellEnd"/>
     </w:p>
     <w:p>
       <w:pPr>
@@ -1292,6 +2395,307 @@
           <w:szCs w:val="24"/>
         </w:rPr>
         <w:t>-</w:t>
+      </w:r>
+      <w:r>
+        <w:rPr>
+          <w:sz w:val="24"/>
+          <w:szCs w:val="24"/>
+        </w:rPr>
+        <w:t xml:space="preserve">contains a </w:t>
+      </w:r>
+      <w:proofErr w:type="spellStart"/>
+      <w:r>
+        <w:rPr>
+          <w:sz w:val="24"/>
+          <w:szCs w:val="24"/>
+        </w:rPr>
+        <w:t>TArray</w:t>
+      </w:r>
+      <w:proofErr w:type="spellEnd"/>
+      <w:r>
+        <w:rPr>
+          <w:sz w:val="24"/>
+          <w:szCs w:val="24"/>
+        </w:rPr>
+        <w:t>&lt;</w:t>
+      </w:r>
+      <w:proofErr w:type="spellStart"/>
+      <w:r>
+        <w:rPr>
+          <w:sz w:val="24"/>
+          <w:szCs w:val="24"/>
+        </w:rPr>
+        <w:t>FInventoryItem</w:t>
+      </w:r>
+      <w:proofErr w:type="spellEnd"/>
+      <w:r>
+        <w:rPr>
+          <w:sz w:val="24"/>
+          <w:szCs w:val="24"/>
+        </w:rPr>
+        <w:t>&gt; filled with all of the current inventory items’ catalogue data.</w:t>
+      </w:r>
+    </w:p>
+    <w:p>
+      <w:pPr>
+        <w:rPr>
+          <w:sz w:val="24"/>
+          <w:szCs w:val="24"/>
+        </w:rPr>
+      </w:pPr>
+      <w:r>
+        <w:rPr>
+          <w:sz w:val="28"/>
+          <w:szCs w:val="28"/>
+        </w:rPr>
+        <w:t>Functions</w:t>
+      </w:r>
+    </w:p>
+    <w:p>
+      <w:pPr>
+        <w:rPr>
+          <w:sz w:val="24"/>
+          <w:szCs w:val="24"/>
+        </w:rPr>
+      </w:pPr>
+      <w:r>
+        <w:rPr>
+          <w:sz w:val="24"/>
+          <w:szCs w:val="24"/>
+        </w:rPr>
+        <w:t>-</w:t>
+      </w:r>
+      <w:proofErr w:type="spellStart"/>
+      <w:r>
+        <w:rPr>
+          <w:sz w:val="24"/>
+          <w:szCs w:val="24"/>
+        </w:rPr>
+        <w:t>FInventoryItem</w:t>
+      </w:r>
+      <w:proofErr w:type="spellEnd"/>
+      <w:r>
+        <w:rPr>
+          <w:sz w:val="24"/>
+          <w:szCs w:val="24"/>
+        </w:rPr>
+        <w:t xml:space="preserve"> </w:t>
+      </w:r>
+      <w:proofErr w:type="spellStart"/>
+      <w:r>
+        <w:rPr>
+          <w:sz w:val="24"/>
+          <w:szCs w:val="24"/>
+        </w:rPr>
+        <w:t>GetItem</w:t>
+      </w:r>
+      <w:proofErr w:type="spellEnd"/>
+      <w:r>
+        <w:rPr>
+          <w:sz w:val="24"/>
+          <w:szCs w:val="24"/>
+        </w:rPr>
+        <w:t>(int id) { returns the item at the current index }</w:t>
+      </w:r>
+    </w:p>
+    <w:p>
+      <w:pPr>
+        <w:rPr>
+          <w:sz w:val="24"/>
+          <w:szCs w:val="24"/>
+        </w:rPr>
+      </w:pPr>
+      <w:r>
+        <w:rPr>
+          <w:sz w:val="24"/>
+          <w:szCs w:val="24"/>
+        </w:rPr>
+        <w:t xml:space="preserve">-bool </w:t>
+      </w:r>
+      <w:proofErr w:type="spellStart"/>
+      <w:r>
+        <w:rPr>
+          <w:sz w:val="24"/>
+          <w:szCs w:val="24"/>
+        </w:rPr>
+        <w:t>ContainsItem</w:t>
+      </w:r>
+      <w:proofErr w:type="spellEnd"/>
+      <w:r>
+        <w:rPr>
+          <w:sz w:val="24"/>
+          <w:szCs w:val="24"/>
+        </w:rPr>
+        <w:t>(</w:t>
+      </w:r>
+      <w:proofErr w:type="spellStart"/>
+      <w:r>
+        <w:rPr>
+          <w:sz w:val="24"/>
+          <w:szCs w:val="24"/>
+        </w:rPr>
+        <w:t>FString</w:t>
+      </w:r>
+      <w:proofErr w:type="spellEnd"/>
+      <w:r>
+        <w:rPr>
+          <w:sz w:val="24"/>
+          <w:szCs w:val="24"/>
+        </w:rPr>
+        <w:t xml:space="preserve"> name) { returns whether an item exists in the inventory }</w:t>
+      </w:r>
+    </w:p>
+    <w:p>
+      <w:pPr>
+        <w:rPr>
+          <w:sz w:val="24"/>
+          <w:szCs w:val="24"/>
+        </w:rPr>
+      </w:pPr>
+      <w:r>
+        <w:rPr>
+          <w:sz w:val="24"/>
+          <w:szCs w:val="24"/>
+        </w:rPr>
+        <w:t>-</w:t>
+      </w:r>
+      <w:r>
+        <w:rPr>
+          <w:sz w:val="24"/>
+          <w:szCs w:val="24"/>
+        </w:rPr>
+        <w:t xml:space="preserve">void </w:t>
+      </w:r>
+      <w:proofErr w:type="spellStart"/>
+      <w:r>
+        <w:rPr>
+          <w:sz w:val="24"/>
+          <w:szCs w:val="24"/>
+        </w:rPr>
+        <w:t>RemoveItem</w:t>
+      </w:r>
+      <w:proofErr w:type="spellEnd"/>
+      <w:r>
+        <w:rPr>
+          <w:sz w:val="24"/>
+          <w:szCs w:val="24"/>
+        </w:rPr>
+        <w:t>(int id) { removes an item or one quantity of the item from the inventory }</w:t>
+      </w:r>
+    </w:p>
+    <w:p>
+      <w:pPr>
+        <w:rPr>
+          <w:sz w:val="24"/>
+          <w:szCs w:val="24"/>
+        </w:rPr>
+      </w:pPr>
+      <w:r>
+        <w:rPr>
+          <w:sz w:val="24"/>
+          <w:szCs w:val="24"/>
+        </w:rPr>
+        <w:t xml:space="preserve">-void </w:t>
+      </w:r>
+      <w:proofErr w:type="spellStart"/>
+      <w:r>
+        <w:rPr>
+          <w:sz w:val="24"/>
+          <w:szCs w:val="24"/>
+        </w:rPr>
+        <w:t>RemoveQuantity</w:t>
+      </w:r>
+      <w:proofErr w:type="spellEnd"/>
+      <w:r>
+        <w:rPr>
+          <w:sz w:val="24"/>
+          <w:szCs w:val="24"/>
+        </w:rPr>
+        <w:t xml:space="preserve">(int id, </w:t>
+      </w:r>
+      <w:r>
+        <w:rPr>
+          <w:sz w:val="24"/>
+          <w:szCs w:val="24"/>
+        </w:rPr>
+        <w:t xml:space="preserve">int </w:t>
+      </w:r>
+      <w:r>
+        <w:rPr>
+          <w:sz w:val="24"/>
+          <w:szCs w:val="24"/>
+        </w:rPr>
+        <w:t>amount) { removes a specific amount of the item from the inventory }</w:t>
+      </w:r>
+    </w:p>
+    <w:p>
+      <w:pPr>
+        <w:rPr>
+          <w:sz w:val="24"/>
+          <w:szCs w:val="24"/>
+        </w:rPr>
+      </w:pPr>
+      <w:r>
+        <w:rPr>
+          <w:sz w:val="24"/>
+          <w:szCs w:val="24"/>
+        </w:rPr>
+        <w:t>-</w:t>
+      </w:r>
+      <w:r>
+        <w:rPr>
+          <w:sz w:val="24"/>
+          <w:szCs w:val="24"/>
+        </w:rPr>
+        <w:t xml:space="preserve">void </w:t>
+      </w:r>
+      <w:proofErr w:type="spellStart"/>
+      <w:r>
+        <w:rPr>
+          <w:sz w:val="24"/>
+          <w:szCs w:val="24"/>
+        </w:rPr>
+        <w:t>AddItem</w:t>
+      </w:r>
+      <w:proofErr w:type="spellEnd"/>
+      <w:r>
+        <w:rPr>
+          <w:sz w:val="24"/>
+          <w:szCs w:val="24"/>
+        </w:rPr>
+        <w:t>(</w:t>
+      </w:r>
+      <w:proofErr w:type="spellStart"/>
+      <w:r>
+        <w:rPr>
+          <w:sz w:val="24"/>
+          <w:szCs w:val="24"/>
+        </w:rPr>
+        <w:t>FItemData</w:t>
+      </w:r>
+      <w:proofErr w:type="spellEnd"/>
+      <w:r>
+        <w:rPr>
+          <w:sz w:val="24"/>
+          <w:szCs w:val="24"/>
+        </w:rPr>
+        <w:t xml:space="preserve"> </w:t>
+      </w:r>
+      <w:proofErr w:type="spellStart"/>
+      <w:r>
+        <w:rPr>
+          <w:sz w:val="24"/>
+          <w:szCs w:val="24"/>
+        </w:rPr>
+        <w:t>new_data</w:t>
+      </w:r>
+      <w:proofErr w:type="spellEnd"/>
+      <w:r>
+        <w:rPr>
+          <w:sz w:val="24"/>
+          <w:szCs w:val="24"/>
+        </w:rPr>
+        <w:t>) { adds new item to the inventory catalogue }</w:t>
       </w:r>
     </w:p>
     <w:p>
@@ -1309,6 +2713,7 @@
           <w:szCs w:val="32"/>
         </w:rPr>
       </w:pPr>
+      <w:proofErr w:type="spellStart"/>
       <w:r>
         <w:rPr>
           <w:sz w:val="32"/>
@@ -1316,6 +2721,7 @@
         </w:rPr>
         <w:t>AmbientSoundClass</w:t>
       </w:r>
+      <w:proofErr w:type="spellEnd"/>
     </w:p>
     <w:p>
       <w:pPr>
@@ -1373,14 +2779,23 @@
           <w:sz w:val="24"/>
           <w:szCs w:val="24"/>
         </w:rPr>
-        <w:t>-void</w:t>
-      </w:r>
-      <w:r>
-        <w:rPr>
-          <w:sz w:val="24"/>
-          <w:szCs w:val="24"/>
-        </w:rPr>
-        <w:t xml:space="preserve"> StartLoop() { starts the component’s loop }</w:t>
+        <w:t xml:space="preserve">-void </w:t>
+      </w:r>
+      <w:proofErr w:type="spellStart"/>
+      <w:r>
+        <w:rPr>
+          <w:sz w:val="24"/>
+          <w:szCs w:val="24"/>
+        </w:rPr>
+        <w:t>StartLoop</w:t>
+      </w:r>
+      <w:proofErr w:type="spellEnd"/>
+      <w:r>
+        <w:rPr>
+          <w:sz w:val="24"/>
+          <w:szCs w:val="24"/>
+        </w:rPr>
+        <w:t>() { starts the component’s loop }</w:t>
       </w:r>
     </w:p>
     <w:sectPr>

</xml_diff>